<commit_message>
improved version of redis cache
</commit_message>
<xml_diff>
--- a/Redis_Cache_POC_Spring_Boot.docx
+++ b/Redis_Cache_POC_Spring_Boot.docx
@@ -221,6 +221,82 @@
       </w:r>
     </w:p>
     <w:p>
+      <w:r>
+        <w:t xml:space="preserve">Redis is used to </w:t>
+      </w:r>
+      <w:r>
+        <w:rPr>
+          <w:b/>
+          <w:bCs/>
+        </w:rPr>
+        <w:t>temporarily store frequently used data</w:t>
+      </w:r>
+      <w:r>
+        <w:t xml:space="preserve"> so that the application does not hit the database again and again.</w:t>
+      </w:r>
+    </w:p>
+    <w:p>
+      <w:pPr>
+        <w:rPr>
+          <w:b/>
+          <w:bCs/>
+          <w:lang w:val="en-IN"/>
+        </w:rPr>
+      </w:pPr>
+      <w:r>
+        <w:rPr>
+          <w:b/>
+          <w:bCs/>
+          <w:lang w:val="en-IN"/>
+        </w:rPr>
+        <w:t>What is Caching?</w:t>
+      </w:r>
+    </w:p>
+    <w:p>
+      <w:pPr>
+        <w:rPr>
+          <w:b/>
+          <w:bCs/>
+          <w:lang w:val="en-IN"/>
+        </w:rPr>
+      </w:pPr>
+      <w:r>
+        <w:rPr>
+          <w:b/>
+          <w:bCs/>
+          <w:lang w:val="en-IN"/>
+        </w:rPr>
+        <w:t>Caching</w:t>
+      </w:r>
+      <w:r>
+        <w:rPr>
+          <w:lang w:val="en-IN"/>
+        </w:rPr>
+        <w:t xml:space="preserve"> means storing data </w:t>
+      </w:r>
+      <w:r>
+        <w:rPr>
+          <w:b/>
+          <w:bCs/>
+          <w:lang w:val="en-IN"/>
+        </w:rPr>
+        <w:t>temporarily</w:t>
+      </w:r>
+      <w:r>
+        <w:rPr>
+          <w:lang w:val="en-IN"/>
+        </w:rPr>
+        <w:t xml:space="preserve"> so that future requests can be served faster.</w:t>
+      </w:r>
+    </w:p>
+    <w:p>
+      <w:pPr>
+        <w:rPr>
+          <w:lang w:val="en-IN"/>
+        </w:rPr>
+      </w:pPr>
+    </w:p>
+    <w:p>
       <w:pPr>
         <w:pStyle w:val="Heading2"/>
         <w:rPr>
@@ -293,6 +369,7 @@
         <w:rPr>
           <w:color w:val="000000" w:themeColor="text1"/>
         </w:rPr>
+        <w:lastRenderedPageBreak/>
         <w:t>Configuration</w:t>
       </w:r>
     </w:p>
@@ -382,7 +459,6 @@
           <w:u w:val="single"/>
           <w:lang w:val="en-IN"/>
         </w:rPr>
-        <w:lastRenderedPageBreak/>
         <w:t>spring.redis</w:t>
       </w:r>
       <w:proofErr w:type="gramEnd"/>

</xml_diff>

<commit_message>
redis implementation poc done
</commit_message>
<xml_diff>
--- a/Redis_Cache_POC_Spring_Boot.docx
+++ b/Redis_Cache_POC_Spring_Boot.docx
@@ -385,19 +385,11 @@
         </w:rPr>
       </w:pPr>
       <w:proofErr w:type="spellStart"/>
-      <w:proofErr w:type="gramStart"/>
-      <w:r>
-        <w:rPr>
-          <w:lang w:val="en-IN"/>
-        </w:rPr>
-        <w:t>spring.cache</w:t>
-      </w:r>
-      <w:proofErr w:type="gramEnd"/>
-      <w:r>
-        <w:rPr>
-          <w:lang w:val="en-IN"/>
-        </w:rPr>
-        <w:t>.type</w:t>
+      <w:r>
+        <w:rPr>
+          <w:lang w:val="en-IN"/>
+        </w:rPr>
+        <w:t>spring.cache.type</w:t>
       </w:r>
       <w:proofErr w:type="spellEnd"/>
       <w:r>
@@ -422,21 +414,12 @@
         </w:rPr>
       </w:pPr>
       <w:proofErr w:type="spellStart"/>
-      <w:proofErr w:type="gramStart"/>
       <w:r>
         <w:rPr>
           <w:u w:val="single"/>
           <w:lang w:val="en-IN"/>
         </w:rPr>
-        <w:t>spring.redis</w:t>
-      </w:r>
-      <w:proofErr w:type="gramEnd"/>
-      <w:r>
-        <w:rPr>
-          <w:u w:val="single"/>
-          <w:lang w:val="en-IN"/>
-        </w:rPr>
-        <w:t>.host</w:t>
+        <w:t>spring.redis.host</w:t>
       </w:r>
       <w:proofErr w:type="spellEnd"/>
       <w:r>
@@ -453,21 +436,12 @@
         </w:rPr>
       </w:pPr>
       <w:proofErr w:type="spellStart"/>
-      <w:proofErr w:type="gramStart"/>
       <w:r>
         <w:rPr>
           <w:u w:val="single"/>
           <w:lang w:val="en-IN"/>
         </w:rPr>
-        <w:t>spring.redis</w:t>
-      </w:r>
-      <w:proofErr w:type="gramEnd"/>
-      <w:r>
-        <w:rPr>
-          <w:u w:val="single"/>
-          <w:lang w:val="en-IN"/>
-        </w:rPr>
-        <w:t>.port</w:t>
+        <w:t>spring.redis.port</w:t>
       </w:r>
       <w:proofErr w:type="spellEnd"/>
       <w:r>
@@ -593,6 +567,1816 @@
         <w:t>Redis cache integration with Spring Boot significantly improves performance and is suitable for scalable applications.</w:t>
       </w:r>
     </w:p>
+    <w:p/>
+    <w:p/>
+    <w:p/>
+    <w:p/>
+    <w:p/>
+    <w:p/>
+    <w:p/>
+    <w:p>
+      <w:pPr>
+        <w:rPr>
+          <w:b/>
+          <w:bCs/>
+          <w:lang w:val="en-IN"/>
+        </w:rPr>
+      </w:pPr>
+      <w:r>
+        <w:rPr>
+          <w:b/>
+          <w:bCs/>
+          <w:lang w:val="en-IN"/>
+        </w:rPr>
+        <w:lastRenderedPageBreak/>
+        <w:t>Redis Cache Implementation Steps in Spring Boot</w:t>
+      </w:r>
+    </w:p>
+    <w:p>
+      <w:pPr>
+        <w:rPr>
+          <w:lang w:val="en-IN"/>
+        </w:rPr>
+      </w:pPr>
+      <w:r>
+        <w:rPr>
+          <w:lang w:val="en-IN"/>
+        </w:rPr>
+        <w:pict w14:anchorId="4BF3D167">
+          <v:rect id="_x0000_i1109" style="width:0;height:1.5pt" o:hralign="center" o:hrstd="t" o:hr="t" fillcolor="#a0a0a0" stroked="f"/>
+        </w:pict>
+      </w:r>
+    </w:p>
+    <w:p>
+      <w:pPr>
+        <w:rPr>
+          <w:b/>
+          <w:bCs/>
+          <w:lang w:val="en-IN"/>
+        </w:rPr>
+      </w:pPr>
+      <w:r>
+        <w:rPr>
+          <w:b/>
+          <w:bCs/>
+          <w:lang w:val="en-IN"/>
+        </w:rPr>
+        <w:t>STEP 1: Install &amp; Start Redis</w:t>
+      </w:r>
+    </w:p>
+    <w:p>
+      <w:pPr>
+        <w:numPr>
+          <w:ilvl w:val="0"/>
+          <w:numId w:val="11"/>
+        </w:numPr>
+        <w:rPr>
+          <w:lang w:val="en-IN"/>
+        </w:rPr>
+      </w:pPr>
+      <w:r>
+        <w:rPr>
+          <w:lang w:val="en-IN"/>
+        </w:rPr>
+        <w:t>Install Redis on your system (Windows / Linux / Docker)</w:t>
+      </w:r>
+    </w:p>
+    <w:p>
+      <w:pPr>
+        <w:numPr>
+          <w:ilvl w:val="0"/>
+          <w:numId w:val="11"/>
+        </w:numPr>
+        <w:rPr>
+          <w:lang w:val="en-IN"/>
+        </w:rPr>
+      </w:pPr>
+      <w:r>
+        <w:rPr>
+          <w:lang w:val="en-IN"/>
+        </w:rPr>
+        <w:t>Start Redis server</w:t>
+      </w:r>
+    </w:p>
+    <w:p>
+      <w:pPr>
+        <w:numPr>
+          <w:ilvl w:val="0"/>
+          <w:numId w:val="11"/>
+        </w:numPr>
+        <w:rPr>
+          <w:lang w:val="en-IN"/>
+        </w:rPr>
+      </w:pPr>
+      <w:r>
+        <w:rPr>
+          <w:lang w:val="en-IN"/>
+        </w:rPr>
+        <w:t>Open Redis CLI and verify:</w:t>
+      </w:r>
+    </w:p>
+    <w:p>
+      <w:pPr>
+        <w:numPr>
+          <w:ilvl w:val="1"/>
+          <w:numId w:val="11"/>
+        </w:numPr>
+        <w:rPr>
+          <w:lang w:val="en-IN"/>
+        </w:rPr>
+      </w:pPr>
+      <w:r>
+        <w:rPr>
+          <w:lang w:val="en-IN"/>
+        </w:rPr>
+        <w:t>PING → should return PONG</w:t>
+      </w:r>
+    </w:p>
+    <w:p>
+      <w:pPr>
+        <w:rPr>
+          <w:lang w:val="en-IN"/>
+        </w:rPr>
+      </w:pPr>
+      <w:r>
+        <w:rPr>
+          <w:lang w:val="en-IN"/>
+        </w:rPr>
+        <w:pict w14:anchorId="63B53581">
+          <v:rect id="_x0000_i1110" style="width:0;height:1.5pt" o:hralign="center" o:hrstd="t" o:hr="t" fillcolor="#a0a0a0" stroked="f"/>
+        </w:pict>
+      </w:r>
+    </w:p>
+    <w:p>
+      <w:pPr>
+        <w:rPr>
+          <w:b/>
+          <w:bCs/>
+          <w:lang w:val="en-IN"/>
+        </w:rPr>
+      </w:pPr>
+      <w:r>
+        <w:rPr>
+          <w:b/>
+          <w:bCs/>
+          <w:lang w:val="en-IN"/>
+        </w:rPr>
+        <w:t>STEP 2: Create Spring Boot Project</w:t>
+      </w:r>
+    </w:p>
+    <w:p>
+      <w:pPr>
+        <w:numPr>
+          <w:ilvl w:val="0"/>
+          <w:numId w:val="12"/>
+        </w:numPr>
+        <w:rPr>
+          <w:lang w:val="en-IN"/>
+        </w:rPr>
+      </w:pPr>
+      <w:r>
+        <w:rPr>
+          <w:lang w:val="en-IN"/>
+        </w:rPr>
+        <w:t>Create a Spring Boot project</w:t>
+      </w:r>
+    </w:p>
+    <w:p>
+      <w:pPr>
+        <w:numPr>
+          <w:ilvl w:val="0"/>
+          <w:numId w:val="12"/>
+        </w:numPr>
+        <w:rPr>
+          <w:lang w:val="en-IN"/>
+        </w:rPr>
+      </w:pPr>
+      <w:r>
+        <w:rPr>
+          <w:lang w:val="en-IN"/>
+        </w:rPr>
+        <w:t>Select dependencies:</w:t>
+      </w:r>
+    </w:p>
+    <w:p>
+      <w:pPr>
+        <w:numPr>
+          <w:ilvl w:val="1"/>
+          <w:numId w:val="12"/>
+        </w:numPr>
+        <w:rPr>
+          <w:lang w:val="en-IN"/>
+        </w:rPr>
+      </w:pPr>
+      <w:r>
+        <w:rPr>
+          <w:lang w:val="en-IN"/>
+        </w:rPr>
+        <w:t>Spring Web</w:t>
+      </w:r>
+    </w:p>
+    <w:p>
+      <w:pPr>
+        <w:numPr>
+          <w:ilvl w:val="1"/>
+          <w:numId w:val="12"/>
+        </w:numPr>
+        <w:rPr>
+          <w:lang w:val="en-IN"/>
+        </w:rPr>
+      </w:pPr>
+      <w:r>
+        <w:rPr>
+          <w:lang w:val="en-IN"/>
+        </w:rPr>
+        <w:t>Spring Data JPA</w:t>
+      </w:r>
+    </w:p>
+    <w:p>
+      <w:pPr>
+        <w:numPr>
+          <w:ilvl w:val="1"/>
+          <w:numId w:val="12"/>
+        </w:numPr>
+        <w:rPr>
+          <w:lang w:val="en-IN"/>
+        </w:rPr>
+      </w:pPr>
+      <w:r>
+        <w:rPr>
+          <w:lang w:val="en-IN"/>
+        </w:rPr>
+        <w:t>MySQL Driver</w:t>
+      </w:r>
+    </w:p>
+    <w:p>
+      <w:pPr>
+        <w:numPr>
+          <w:ilvl w:val="1"/>
+          <w:numId w:val="12"/>
+        </w:numPr>
+        <w:rPr>
+          <w:lang w:val="en-IN"/>
+        </w:rPr>
+      </w:pPr>
+      <w:r>
+        <w:rPr>
+          <w:lang w:val="en-IN"/>
+        </w:rPr>
+        <w:t>Spring Data Redis</w:t>
+      </w:r>
+    </w:p>
+    <w:p>
+      <w:pPr>
+        <w:numPr>
+          <w:ilvl w:val="1"/>
+          <w:numId w:val="12"/>
+        </w:numPr>
+        <w:rPr>
+          <w:lang w:val="en-IN"/>
+        </w:rPr>
+      </w:pPr>
+      <w:r>
+        <w:rPr>
+          <w:lang w:val="en-IN"/>
+        </w:rPr>
+        <w:t>Spring Cache</w:t>
+      </w:r>
+    </w:p>
+    <w:p>
+      <w:pPr>
+        <w:rPr>
+          <w:lang w:val="en-IN"/>
+        </w:rPr>
+      </w:pPr>
+      <w:r>
+        <w:rPr>
+          <w:lang w:val="en-IN"/>
+        </w:rPr>
+        <w:pict w14:anchorId="39D294F1">
+          <v:rect id="_x0000_i1111" style="width:0;height:1.5pt" o:hralign="center" o:hrstd="t" o:hr="t" fillcolor="#a0a0a0" stroked="f"/>
+        </w:pict>
+      </w:r>
+    </w:p>
+    <w:p>
+      <w:pPr>
+        <w:rPr>
+          <w:b/>
+          <w:bCs/>
+          <w:lang w:val="en-IN"/>
+        </w:rPr>
+      </w:pPr>
+      <w:r>
+        <w:rPr>
+          <w:b/>
+          <w:bCs/>
+          <w:lang w:val="en-IN"/>
+        </w:rPr>
+        <w:t>STEP 3: Add Redis &amp; Cache Configuration</w:t>
+      </w:r>
+    </w:p>
+    <w:p>
+      <w:pPr>
+        <w:numPr>
+          <w:ilvl w:val="0"/>
+          <w:numId w:val="13"/>
+        </w:numPr>
+        <w:rPr>
+          <w:lang w:val="en-IN"/>
+        </w:rPr>
+      </w:pPr>
+      <w:r>
+        <w:rPr>
+          <w:lang w:val="en-IN"/>
+        </w:rPr>
+        <w:t>Enable caching in the application:</w:t>
+      </w:r>
+    </w:p>
+    <w:p>
+      <w:pPr>
+        <w:numPr>
+          <w:ilvl w:val="1"/>
+          <w:numId w:val="13"/>
+        </w:numPr>
+        <w:rPr>
+          <w:lang w:val="en-IN"/>
+        </w:rPr>
+      </w:pPr>
+      <w:r>
+        <w:rPr>
+          <w:lang w:val="en-IN"/>
+        </w:rPr>
+        <w:t>Use cache enable annotation in main class</w:t>
+      </w:r>
+    </w:p>
+    <w:p>
+      <w:pPr>
+        <w:numPr>
+          <w:ilvl w:val="0"/>
+          <w:numId w:val="13"/>
+        </w:numPr>
+        <w:rPr>
+          <w:lang w:val="en-IN"/>
+        </w:rPr>
+      </w:pPr>
+      <w:r>
+        <w:rPr>
+          <w:lang w:val="en-IN"/>
+        </w:rPr>
+        <w:t>Configure Redis connection:</w:t>
+      </w:r>
+    </w:p>
+    <w:p>
+      <w:pPr>
+        <w:numPr>
+          <w:ilvl w:val="1"/>
+          <w:numId w:val="13"/>
+        </w:numPr>
+        <w:rPr>
+          <w:lang w:val="en-IN"/>
+        </w:rPr>
+      </w:pPr>
+      <w:r>
+        <w:rPr>
+          <w:lang w:val="en-IN"/>
+        </w:rPr>
+        <w:t>Host (usually localhost)</w:t>
+      </w:r>
+    </w:p>
+    <w:p>
+      <w:pPr>
+        <w:numPr>
+          <w:ilvl w:val="1"/>
+          <w:numId w:val="13"/>
+        </w:numPr>
+        <w:rPr>
+          <w:lang w:val="en-IN"/>
+        </w:rPr>
+      </w:pPr>
+      <w:r>
+        <w:rPr>
+          <w:lang w:val="en-IN"/>
+        </w:rPr>
+        <w:t>Port (6379)</w:t>
+      </w:r>
+    </w:p>
+    <w:p>
+      <w:pPr>
+        <w:numPr>
+          <w:ilvl w:val="0"/>
+          <w:numId w:val="13"/>
+        </w:numPr>
+        <w:rPr>
+          <w:lang w:val="en-IN"/>
+        </w:rPr>
+      </w:pPr>
+      <w:r>
+        <w:rPr>
+          <w:lang w:val="en-IN"/>
+        </w:rPr>
+        <w:t>Configure Redis Cache Manager:</w:t>
+      </w:r>
+    </w:p>
+    <w:p>
+      <w:pPr>
+        <w:numPr>
+          <w:ilvl w:val="1"/>
+          <w:numId w:val="13"/>
+        </w:numPr>
+        <w:rPr>
+          <w:lang w:val="en-IN"/>
+        </w:rPr>
+      </w:pPr>
+      <w:r>
+        <w:rPr>
+          <w:lang w:val="en-IN"/>
+        </w:rPr>
+        <w:t>Use JSON serializer</w:t>
+      </w:r>
+    </w:p>
+    <w:p>
+      <w:pPr>
+        <w:numPr>
+          <w:ilvl w:val="1"/>
+          <w:numId w:val="13"/>
+        </w:numPr>
+        <w:rPr>
+          <w:lang w:val="en-IN"/>
+        </w:rPr>
+      </w:pPr>
+      <w:r>
+        <w:rPr>
+          <w:lang w:val="en-IN"/>
+        </w:rPr>
+        <w:t>Set TTL (example: 10 minutes)</w:t>
+      </w:r>
+    </w:p>
+    <w:p>
+      <w:pPr>
+        <w:numPr>
+          <w:ilvl w:val="1"/>
+          <w:numId w:val="13"/>
+        </w:numPr>
+        <w:rPr>
+          <w:lang w:val="en-IN"/>
+        </w:rPr>
+      </w:pPr>
+      <w:r>
+        <w:rPr>
+          <w:lang w:val="en-IN"/>
+        </w:rPr>
+        <w:lastRenderedPageBreak/>
+        <w:t>Disable caching of null values</w:t>
+      </w:r>
+    </w:p>
+    <w:p>
+      <w:pPr>
+        <w:rPr>
+          <w:lang w:val="en-IN"/>
+        </w:rPr>
+      </w:pPr>
+      <w:r>
+        <w:rPr>
+          <w:lang w:val="en-IN"/>
+        </w:rPr>
+        <w:pict w14:anchorId="5EA8BDC9">
+          <v:rect id="_x0000_i1112" style="width:0;height:1.5pt" o:hralign="center" o:hrstd="t" o:hr="t" fillcolor="#a0a0a0" stroked="f"/>
+        </w:pict>
+      </w:r>
+    </w:p>
+    <w:p>
+      <w:pPr>
+        <w:rPr>
+          <w:b/>
+          <w:bCs/>
+          <w:lang w:val="en-IN"/>
+        </w:rPr>
+      </w:pPr>
+      <w:r>
+        <w:rPr>
+          <w:b/>
+          <w:bCs/>
+          <w:lang w:val="en-IN"/>
+        </w:rPr>
+        <w:t>STEP 4: Configure Application Properties</w:t>
+      </w:r>
+    </w:p>
+    <w:p>
+      <w:pPr>
+        <w:numPr>
+          <w:ilvl w:val="0"/>
+          <w:numId w:val="14"/>
+        </w:numPr>
+        <w:rPr>
+          <w:lang w:val="en-IN"/>
+        </w:rPr>
+      </w:pPr>
+      <w:r>
+        <w:rPr>
+          <w:lang w:val="en-IN"/>
+        </w:rPr>
+        <w:t>Set database properties (URL, username, password)</w:t>
+      </w:r>
+    </w:p>
+    <w:p>
+      <w:pPr>
+        <w:numPr>
+          <w:ilvl w:val="0"/>
+          <w:numId w:val="14"/>
+        </w:numPr>
+        <w:rPr>
+          <w:lang w:val="en-IN"/>
+        </w:rPr>
+      </w:pPr>
+      <w:r>
+        <w:rPr>
+          <w:lang w:val="en-IN"/>
+        </w:rPr>
+        <w:t>Set Redis properties:</w:t>
+      </w:r>
+    </w:p>
+    <w:p>
+      <w:pPr>
+        <w:numPr>
+          <w:ilvl w:val="1"/>
+          <w:numId w:val="14"/>
+        </w:numPr>
+        <w:rPr>
+          <w:lang w:val="en-IN"/>
+        </w:rPr>
+      </w:pPr>
+      <w:r>
+        <w:rPr>
+          <w:lang w:val="en-IN"/>
+        </w:rPr>
+        <w:t>Redis host</w:t>
+      </w:r>
+    </w:p>
+    <w:p>
+      <w:pPr>
+        <w:numPr>
+          <w:ilvl w:val="1"/>
+          <w:numId w:val="14"/>
+        </w:numPr>
+        <w:rPr>
+          <w:lang w:val="en-IN"/>
+        </w:rPr>
+      </w:pPr>
+      <w:r>
+        <w:rPr>
+          <w:lang w:val="en-IN"/>
+        </w:rPr>
+        <w:t>Redis port</w:t>
+      </w:r>
+    </w:p>
+    <w:p>
+      <w:pPr>
+        <w:numPr>
+          <w:ilvl w:val="0"/>
+          <w:numId w:val="14"/>
+        </w:numPr>
+        <w:rPr>
+          <w:lang w:val="en-IN"/>
+        </w:rPr>
+      </w:pPr>
+      <w:r>
+        <w:rPr>
+          <w:lang w:val="en-IN"/>
+        </w:rPr>
+        <w:t>Enable Redis cache type</w:t>
+      </w:r>
+    </w:p>
+    <w:p>
+      <w:pPr>
+        <w:rPr>
+          <w:lang w:val="en-IN"/>
+        </w:rPr>
+      </w:pPr>
+      <w:r>
+        <w:rPr>
+          <w:lang w:val="en-IN"/>
+        </w:rPr>
+        <w:pict w14:anchorId="0A85B8DD">
+          <v:rect id="_x0000_i1113" style="width:0;height:1.5pt" o:hralign="center" o:hrstd="t" o:hr="t" fillcolor="#a0a0a0" stroked="f"/>
+        </w:pict>
+      </w:r>
+    </w:p>
+    <w:p>
+      <w:pPr>
+        <w:rPr>
+          <w:b/>
+          <w:bCs/>
+          <w:lang w:val="en-IN"/>
+        </w:rPr>
+      </w:pPr>
+      <w:r>
+        <w:rPr>
+          <w:b/>
+          <w:bCs/>
+          <w:lang w:val="en-IN"/>
+        </w:rPr>
+        <w:t>STEP 5: Create Entity Class</w:t>
+      </w:r>
+    </w:p>
+    <w:p>
+      <w:pPr>
+        <w:numPr>
+          <w:ilvl w:val="0"/>
+          <w:numId w:val="15"/>
+        </w:numPr>
+        <w:rPr>
+          <w:lang w:val="en-IN"/>
+        </w:rPr>
+      </w:pPr>
+      <w:r>
+        <w:rPr>
+          <w:lang w:val="en-IN"/>
+        </w:rPr>
+        <w:t>Create JPA entity (User)</w:t>
+      </w:r>
+    </w:p>
+    <w:p>
+      <w:pPr>
+        <w:numPr>
+          <w:ilvl w:val="0"/>
+          <w:numId w:val="15"/>
+        </w:numPr>
+        <w:rPr>
+          <w:lang w:val="en-IN"/>
+        </w:rPr>
+      </w:pPr>
+      <w:r>
+        <w:rPr>
+          <w:lang w:val="en-IN"/>
+        </w:rPr>
+        <w:t>Add fields (id, username, email)</w:t>
+      </w:r>
+    </w:p>
+    <w:p>
+      <w:pPr>
+        <w:numPr>
+          <w:ilvl w:val="0"/>
+          <w:numId w:val="15"/>
+        </w:numPr>
+        <w:rPr>
+          <w:lang w:val="en-IN"/>
+        </w:rPr>
+      </w:pPr>
+      <w:r>
+        <w:rPr>
+          <w:lang w:val="en-IN"/>
+        </w:rPr>
+        <w:t>Add JPA annotations</w:t>
+      </w:r>
+    </w:p>
+    <w:p>
+      <w:pPr>
+        <w:numPr>
+          <w:ilvl w:val="0"/>
+          <w:numId w:val="15"/>
+        </w:numPr>
+        <w:rPr>
+          <w:lang w:val="en-IN"/>
+        </w:rPr>
+      </w:pPr>
+      <w:r>
+        <w:rPr>
+          <w:lang w:val="en-IN"/>
+        </w:rPr>
+        <w:t>Generate getters and setters</w:t>
+      </w:r>
+    </w:p>
+    <w:p>
+      <w:pPr>
+        <w:rPr>
+          <w:lang w:val="en-IN"/>
+        </w:rPr>
+      </w:pPr>
+      <w:r>
+        <w:rPr>
+          <w:lang w:val="en-IN"/>
+        </w:rPr>
+        <w:pict w14:anchorId="4711BEE4">
+          <v:rect id="_x0000_i1114" style="width:0;height:1.5pt" o:hralign="center" o:hrstd="t" o:hr="t" fillcolor="#a0a0a0" stroked="f"/>
+        </w:pict>
+      </w:r>
+    </w:p>
+    <w:p>
+      <w:pPr>
+        <w:rPr>
+          <w:b/>
+          <w:bCs/>
+          <w:lang w:val="en-IN"/>
+        </w:rPr>
+      </w:pPr>
+      <w:r>
+        <w:rPr>
+          <w:b/>
+          <w:bCs/>
+          <w:lang w:val="en-IN"/>
+        </w:rPr>
+        <w:t>STEP 6: Create Repository Layer</w:t>
+      </w:r>
+    </w:p>
+    <w:p>
+      <w:pPr>
+        <w:numPr>
+          <w:ilvl w:val="0"/>
+          <w:numId w:val="16"/>
+        </w:numPr>
+        <w:rPr>
+          <w:lang w:val="en-IN"/>
+        </w:rPr>
+      </w:pPr>
+      <w:r>
+        <w:rPr>
+          <w:lang w:val="en-IN"/>
+        </w:rPr>
+        <w:t>Create repository interface</w:t>
+      </w:r>
+    </w:p>
+    <w:p>
+      <w:pPr>
+        <w:numPr>
+          <w:ilvl w:val="0"/>
+          <w:numId w:val="16"/>
+        </w:numPr>
+        <w:rPr>
+          <w:lang w:val="en-IN"/>
+        </w:rPr>
+      </w:pPr>
+      <w:r>
+        <w:rPr>
+          <w:lang w:val="en-IN"/>
+        </w:rPr>
+        <w:t>Extend JPA repository</w:t>
+      </w:r>
+    </w:p>
+    <w:p>
+      <w:pPr>
+        <w:numPr>
+          <w:ilvl w:val="0"/>
+          <w:numId w:val="16"/>
+        </w:numPr>
+        <w:rPr>
+          <w:lang w:val="en-IN"/>
+        </w:rPr>
+      </w:pPr>
+      <w:r>
+        <w:rPr>
+          <w:lang w:val="en-IN"/>
+        </w:rPr>
+        <w:t>No Redis repository needed</w:t>
+      </w:r>
+    </w:p>
+    <w:p>
+      <w:pPr>
+        <w:rPr>
+          <w:lang w:val="en-IN"/>
+        </w:rPr>
+      </w:pPr>
+      <w:r>
+        <w:rPr>
+          <w:lang w:val="en-IN"/>
+        </w:rPr>
+        <w:pict w14:anchorId="0ED50B0C">
+          <v:rect id="_x0000_i1115" style="width:0;height:1.5pt" o:hralign="center" o:hrstd="t" o:hr="t" fillcolor="#a0a0a0" stroked="f"/>
+        </w:pict>
+      </w:r>
+    </w:p>
+    <w:p>
+      <w:pPr>
+        <w:rPr>
+          <w:b/>
+          <w:bCs/>
+          <w:lang w:val="en-IN"/>
+        </w:rPr>
+      </w:pPr>
+      <w:r>
+        <w:rPr>
+          <w:b/>
+          <w:bCs/>
+          <w:lang w:val="en-IN"/>
+        </w:rPr>
+        <w:t>STEP 7: Apply Caching at Service Layer</w:t>
+      </w:r>
+    </w:p>
+    <w:p>
+      <w:pPr>
+        <w:rPr>
+          <w:b/>
+          <w:bCs/>
+          <w:lang w:val="en-IN"/>
+        </w:rPr>
+      </w:pPr>
+      <w:r>
+        <w:rPr>
+          <w:b/>
+          <w:bCs/>
+          <w:lang w:val="en-IN"/>
+        </w:rPr>
+        <w:t>A. Cache Read Operations</w:t>
+      </w:r>
+    </w:p>
+    <w:p>
+      <w:pPr>
+        <w:numPr>
+          <w:ilvl w:val="0"/>
+          <w:numId w:val="17"/>
+        </w:numPr>
+        <w:rPr>
+          <w:lang w:val="en-IN"/>
+        </w:rPr>
+      </w:pPr>
+      <w:r>
+        <w:rPr>
+          <w:lang w:val="en-IN"/>
+        </w:rPr>
+        <w:t>Cache get-by-id method:</w:t>
+      </w:r>
+    </w:p>
+    <w:p>
+      <w:pPr>
+        <w:numPr>
+          <w:ilvl w:val="1"/>
+          <w:numId w:val="17"/>
+        </w:numPr>
+        <w:rPr>
+          <w:lang w:val="en-IN"/>
+        </w:rPr>
+      </w:pPr>
+      <w:r>
+        <w:rPr>
+          <w:lang w:val="en-IN"/>
+        </w:rPr>
+        <w:t>Use cacheable annotation</w:t>
+      </w:r>
+    </w:p>
+    <w:p>
+      <w:pPr>
+        <w:numPr>
+          <w:ilvl w:val="1"/>
+          <w:numId w:val="17"/>
+        </w:numPr>
+        <w:rPr>
+          <w:lang w:val="en-IN"/>
+        </w:rPr>
+      </w:pPr>
+      <w:r>
+        <w:rPr>
+          <w:lang w:val="en-IN"/>
+        </w:rPr>
+        <w:t>Cache name for single user</w:t>
+      </w:r>
+    </w:p>
+    <w:p>
+      <w:pPr>
+        <w:numPr>
+          <w:ilvl w:val="0"/>
+          <w:numId w:val="17"/>
+        </w:numPr>
+        <w:rPr>
+          <w:lang w:val="en-IN"/>
+        </w:rPr>
+      </w:pPr>
+      <w:r>
+        <w:rPr>
+          <w:lang w:val="en-IN"/>
+        </w:rPr>
+        <w:t>Cache get-all method:</w:t>
+      </w:r>
+    </w:p>
+    <w:p>
+      <w:pPr>
+        <w:numPr>
+          <w:ilvl w:val="1"/>
+          <w:numId w:val="17"/>
+        </w:numPr>
+        <w:rPr>
+          <w:lang w:val="en-IN"/>
+        </w:rPr>
+      </w:pPr>
+      <w:r>
+        <w:rPr>
+          <w:lang w:val="en-IN"/>
+        </w:rPr>
+        <w:lastRenderedPageBreak/>
+        <w:t>Use cacheable annotation</w:t>
+      </w:r>
+    </w:p>
+    <w:p>
+      <w:pPr>
+        <w:numPr>
+          <w:ilvl w:val="1"/>
+          <w:numId w:val="17"/>
+        </w:numPr>
+        <w:rPr>
+          <w:lang w:val="en-IN"/>
+        </w:rPr>
+      </w:pPr>
+      <w:r>
+        <w:rPr>
+          <w:lang w:val="en-IN"/>
+        </w:rPr>
+        <w:t>Separate cache name for list</w:t>
+      </w:r>
+    </w:p>
+    <w:p>
+      <w:pPr>
+        <w:rPr>
+          <w:lang w:val="en-IN"/>
+        </w:rPr>
+      </w:pPr>
+      <w:r>
+        <w:rPr>
+          <w:lang w:val="en-IN"/>
+        </w:rPr>
+        <w:pict w14:anchorId="1E157326">
+          <v:rect id="_x0000_i1116" style="width:0;height:1.5pt" o:hralign="center" o:hrstd="t" o:hr="t" fillcolor="#a0a0a0" stroked="f"/>
+        </w:pict>
+      </w:r>
+    </w:p>
+    <w:p>
+      <w:pPr>
+        <w:rPr>
+          <w:b/>
+          <w:bCs/>
+          <w:lang w:val="en-IN"/>
+        </w:rPr>
+      </w:pPr>
+      <w:r>
+        <w:rPr>
+          <w:b/>
+          <w:bCs/>
+          <w:lang w:val="en-IN"/>
+        </w:rPr>
+        <w:t>B. Handle Write Operations Carefully</w:t>
+      </w:r>
+    </w:p>
+    <w:p>
+      <w:pPr>
+        <w:rPr>
+          <w:b/>
+          <w:bCs/>
+          <w:lang w:val="en-IN"/>
+        </w:rPr>
+      </w:pPr>
+      <w:r>
+        <w:rPr>
+          <w:b/>
+          <w:bCs/>
+          <w:lang w:val="en-IN"/>
+        </w:rPr>
+        <w:t>Create User</w:t>
+      </w:r>
+    </w:p>
+    <w:p>
+      <w:pPr>
+        <w:numPr>
+          <w:ilvl w:val="0"/>
+          <w:numId w:val="18"/>
+        </w:numPr>
+        <w:rPr>
+          <w:lang w:val="en-IN"/>
+        </w:rPr>
+      </w:pPr>
+      <w:r>
+        <w:rPr>
+          <w:lang w:val="en-IN"/>
+        </w:rPr>
+        <w:t>Save user to DB</w:t>
+      </w:r>
+    </w:p>
+    <w:p>
+      <w:pPr>
+        <w:numPr>
+          <w:ilvl w:val="0"/>
+          <w:numId w:val="18"/>
+        </w:numPr>
+        <w:rPr>
+          <w:lang w:val="en-IN"/>
+        </w:rPr>
+      </w:pPr>
+      <w:r>
+        <w:rPr>
+          <w:lang w:val="en-IN"/>
+        </w:rPr>
+        <w:t>Evict user list cache (because data changed)</w:t>
+      </w:r>
+    </w:p>
+    <w:p>
+      <w:pPr>
+        <w:rPr>
+          <w:b/>
+          <w:bCs/>
+          <w:lang w:val="en-IN"/>
+        </w:rPr>
+      </w:pPr>
+      <w:r>
+        <w:rPr>
+          <w:b/>
+          <w:bCs/>
+          <w:lang w:val="en-IN"/>
+        </w:rPr>
+        <w:t>Update User</w:t>
+      </w:r>
+    </w:p>
+    <w:p>
+      <w:pPr>
+        <w:numPr>
+          <w:ilvl w:val="0"/>
+          <w:numId w:val="19"/>
+        </w:numPr>
+        <w:rPr>
+          <w:lang w:val="en-IN"/>
+        </w:rPr>
+      </w:pPr>
+      <w:r>
+        <w:rPr>
+          <w:lang w:val="en-IN"/>
+        </w:rPr>
+        <w:t>Fetch user from DB</w:t>
+      </w:r>
+    </w:p>
+    <w:p>
+      <w:pPr>
+        <w:numPr>
+          <w:ilvl w:val="0"/>
+          <w:numId w:val="19"/>
+        </w:numPr>
+        <w:rPr>
+          <w:lang w:val="en-IN"/>
+        </w:rPr>
+      </w:pPr>
+      <w:r>
+        <w:rPr>
+          <w:lang w:val="en-IN"/>
+        </w:rPr>
+        <w:t>Update fields</w:t>
+      </w:r>
+    </w:p>
+    <w:p>
+      <w:pPr>
+        <w:numPr>
+          <w:ilvl w:val="0"/>
+          <w:numId w:val="19"/>
+        </w:numPr>
+        <w:rPr>
+          <w:lang w:val="en-IN"/>
+        </w:rPr>
+      </w:pPr>
+      <w:r>
+        <w:rPr>
+          <w:lang w:val="en-IN"/>
+        </w:rPr>
+        <w:t>Save updated user</w:t>
+      </w:r>
+    </w:p>
+    <w:p>
+      <w:pPr>
+        <w:numPr>
+          <w:ilvl w:val="0"/>
+          <w:numId w:val="19"/>
+        </w:numPr>
+        <w:rPr>
+          <w:lang w:val="en-IN"/>
+        </w:rPr>
+      </w:pPr>
+      <w:r>
+        <w:rPr>
+          <w:lang w:val="en-IN"/>
+        </w:rPr>
+        <w:t>Update single-user cache</w:t>
+      </w:r>
+    </w:p>
+    <w:p>
+      <w:pPr>
+        <w:numPr>
+          <w:ilvl w:val="0"/>
+          <w:numId w:val="19"/>
+        </w:numPr>
+        <w:rPr>
+          <w:lang w:val="en-IN"/>
+        </w:rPr>
+      </w:pPr>
+      <w:r>
+        <w:rPr>
+          <w:lang w:val="en-IN"/>
+        </w:rPr>
+        <w:t>Evict user list cache</w:t>
+      </w:r>
+    </w:p>
+    <w:p>
+      <w:pPr>
+        <w:rPr>
+          <w:b/>
+          <w:bCs/>
+          <w:lang w:val="en-IN"/>
+        </w:rPr>
+      </w:pPr>
+      <w:r>
+        <w:rPr>
+          <w:b/>
+          <w:bCs/>
+          <w:lang w:val="en-IN"/>
+        </w:rPr>
+        <w:t>Delete User</w:t>
+      </w:r>
+    </w:p>
+    <w:p>
+      <w:pPr>
+        <w:numPr>
+          <w:ilvl w:val="0"/>
+          <w:numId w:val="20"/>
+        </w:numPr>
+        <w:rPr>
+          <w:lang w:val="en-IN"/>
+        </w:rPr>
+      </w:pPr>
+      <w:r>
+        <w:rPr>
+          <w:lang w:val="en-IN"/>
+        </w:rPr>
+        <w:t>Fetch user</w:t>
+      </w:r>
+    </w:p>
+    <w:p>
+      <w:pPr>
+        <w:numPr>
+          <w:ilvl w:val="0"/>
+          <w:numId w:val="20"/>
+        </w:numPr>
+        <w:rPr>
+          <w:lang w:val="en-IN"/>
+        </w:rPr>
+      </w:pPr>
+      <w:r>
+        <w:rPr>
+          <w:lang w:val="en-IN"/>
+        </w:rPr>
+        <w:t>Delete from DB</w:t>
+      </w:r>
+    </w:p>
+    <w:p>
+      <w:pPr>
+        <w:numPr>
+          <w:ilvl w:val="0"/>
+          <w:numId w:val="20"/>
+        </w:numPr>
+        <w:rPr>
+          <w:lang w:val="en-IN"/>
+        </w:rPr>
+      </w:pPr>
+      <w:r>
+        <w:rPr>
+          <w:lang w:val="en-IN"/>
+        </w:rPr>
+        <w:t>Evict single-user cache</w:t>
+      </w:r>
+    </w:p>
+    <w:p>
+      <w:pPr>
+        <w:numPr>
+          <w:ilvl w:val="0"/>
+          <w:numId w:val="20"/>
+        </w:numPr>
+        <w:rPr>
+          <w:lang w:val="en-IN"/>
+        </w:rPr>
+      </w:pPr>
+      <w:r>
+        <w:rPr>
+          <w:lang w:val="en-IN"/>
+        </w:rPr>
+        <w:t>Evict user list cache</w:t>
+      </w:r>
+    </w:p>
+    <w:p>
+      <w:pPr>
+        <w:rPr>
+          <w:lang w:val="en-IN"/>
+        </w:rPr>
+      </w:pPr>
+      <w:r>
+        <w:rPr>
+          <w:lang w:val="en-IN"/>
+        </w:rPr>
+        <w:pict w14:anchorId="37EF3D97">
+          <v:rect id="_x0000_i1117" style="width:0;height:1.5pt" o:hralign="center" o:hrstd="t" o:hr="t" fillcolor="#a0a0a0" stroked="f"/>
+        </w:pict>
+      </w:r>
+    </w:p>
+    <w:p>
+      <w:pPr>
+        <w:rPr>
+          <w:b/>
+          <w:bCs/>
+          <w:lang w:val="en-IN"/>
+        </w:rPr>
+      </w:pPr>
+      <w:r>
+        <w:rPr>
+          <w:b/>
+          <w:bCs/>
+          <w:lang w:val="en-IN"/>
+        </w:rPr>
+        <w:t>STEP 8: Keep Cache Names Consistent</w:t>
+      </w:r>
+    </w:p>
+    <w:p>
+      <w:pPr>
+        <w:rPr>
+          <w:lang w:val="en-IN"/>
+        </w:rPr>
+      </w:pPr>
+      <w:r>
+        <w:rPr>
+          <w:lang w:val="en-IN"/>
+        </w:rPr>
+        <w:t>Recommended cache names:</w:t>
+      </w:r>
+    </w:p>
+    <w:p>
+      <w:pPr>
+        <w:numPr>
+          <w:ilvl w:val="0"/>
+          <w:numId w:val="21"/>
+        </w:numPr>
+        <w:rPr>
+          <w:lang w:val="en-IN"/>
+        </w:rPr>
+      </w:pPr>
+      <w:r>
+        <w:rPr>
+          <w:lang w:val="en-IN"/>
+        </w:rPr>
+        <w:t>users → individual user</w:t>
+      </w:r>
+    </w:p>
+    <w:p>
+      <w:pPr>
+        <w:numPr>
+          <w:ilvl w:val="0"/>
+          <w:numId w:val="21"/>
+        </w:numPr>
+        <w:rPr>
+          <w:lang w:val="en-IN"/>
+        </w:rPr>
+      </w:pPr>
+      <w:proofErr w:type="spellStart"/>
+      <w:r>
+        <w:rPr>
+          <w:lang w:val="en-IN"/>
+        </w:rPr>
+        <w:t>userList</w:t>
+      </w:r>
+      <w:proofErr w:type="spellEnd"/>
+      <w:r>
+        <w:rPr>
+          <w:lang w:val="en-IN"/>
+        </w:rPr>
+        <w:t xml:space="preserve"> → all users</w:t>
+      </w:r>
+    </w:p>
+    <w:p>
+      <w:pPr>
+        <w:rPr>
+          <w:lang w:val="en-IN"/>
+        </w:rPr>
+      </w:pPr>
+      <w:r>
+        <w:rPr>
+          <w:lang w:val="en-IN"/>
+        </w:rPr>
+        <w:t>Key strategy:</w:t>
+      </w:r>
+    </w:p>
+    <w:p>
+      <w:pPr>
+        <w:numPr>
+          <w:ilvl w:val="0"/>
+          <w:numId w:val="22"/>
+        </w:numPr>
+        <w:rPr>
+          <w:lang w:val="en-IN"/>
+        </w:rPr>
+      </w:pPr>
+      <w:r>
+        <w:rPr>
+          <w:lang w:val="en-IN"/>
+        </w:rPr>
+        <w:t>User ID as cache key</w:t>
+      </w:r>
+    </w:p>
+    <w:p>
+      <w:pPr>
+        <w:numPr>
+          <w:ilvl w:val="0"/>
+          <w:numId w:val="22"/>
+        </w:numPr>
+        <w:rPr>
+          <w:lang w:val="en-IN"/>
+        </w:rPr>
+      </w:pPr>
+      <w:r>
+        <w:rPr>
+          <w:lang w:val="en-IN"/>
+        </w:rPr>
+        <w:t>Auto key for list</w:t>
+      </w:r>
+    </w:p>
+    <w:p>
+      <w:pPr>
+        <w:rPr>
+          <w:lang w:val="en-IN"/>
+        </w:rPr>
+      </w:pPr>
+      <w:r>
+        <w:rPr>
+          <w:lang w:val="en-IN"/>
+        </w:rPr>
+        <w:lastRenderedPageBreak/>
+        <w:pict w14:anchorId="701A99F4">
+          <v:rect id="_x0000_i1118" style="width:0;height:1.5pt" o:hralign="center" o:hrstd="t" o:hr="t" fillcolor="#a0a0a0" stroked="f"/>
+        </w:pict>
+      </w:r>
+    </w:p>
+    <w:p>
+      <w:pPr>
+        <w:rPr>
+          <w:b/>
+          <w:bCs/>
+          <w:lang w:val="en-IN"/>
+        </w:rPr>
+      </w:pPr>
+      <w:r>
+        <w:rPr>
+          <w:b/>
+          <w:bCs/>
+          <w:lang w:val="en-IN"/>
+        </w:rPr>
+        <w:t xml:space="preserve">STEP 9: Test Cache </w:t>
+      </w:r>
+      <w:proofErr w:type="spellStart"/>
+      <w:r>
+        <w:rPr>
+          <w:b/>
+          <w:bCs/>
+          <w:lang w:val="en-IN"/>
+        </w:rPr>
+        <w:t>Behavior</w:t>
+      </w:r>
+      <w:proofErr w:type="spellEnd"/>
+    </w:p>
+    <w:p>
+      <w:pPr>
+        <w:numPr>
+          <w:ilvl w:val="0"/>
+          <w:numId w:val="23"/>
+        </w:numPr>
+        <w:rPr>
+          <w:lang w:val="en-IN"/>
+        </w:rPr>
+      </w:pPr>
+      <w:r>
+        <w:rPr>
+          <w:lang w:val="en-IN"/>
+        </w:rPr>
+        <w:t>Call get-by-id API first time → DB hit</w:t>
+      </w:r>
+    </w:p>
+    <w:p>
+      <w:pPr>
+        <w:numPr>
+          <w:ilvl w:val="0"/>
+          <w:numId w:val="23"/>
+        </w:numPr>
+        <w:rPr>
+          <w:lang w:val="en-IN"/>
+        </w:rPr>
+      </w:pPr>
+      <w:r>
+        <w:rPr>
+          <w:lang w:val="en-IN"/>
+        </w:rPr>
+        <w:t>Call again → Redis hit</w:t>
+      </w:r>
+    </w:p>
+    <w:p>
+      <w:pPr>
+        <w:numPr>
+          <w:ilvl w:val="0"/>
+          <w:numId w:val="23"/>
+        </w:numPr>
+        <w:rPr>
+          <w:lang w:val="en-IN"/>
+        </w:rPr>
+      </w:pPr>
+      <w:r>
+        <w:rPr>
+          <w:lang w:val="en-IN"/>
+        </w:rPr>
+        <w:t>Update user → cache updated</w:t>
+      </w:r>
+    </w:p>
+    <w:p>
+      <w:pPr>
+        <w:numPr>
+          <w:ilvl w:val="0"/>
+          <w:numId w:val="23"/>
+        </w:numPr>
+        <w:rPr>
+          <w:lang w:val="en-IN"/>
+        </w:rPr>
+      </w:pPr>
+      <w:r>
+        <w:rPr>
+          <w:lang w:val="en-IN"/>
+        </w:rPr>
+        <w:t>Fetch again → latest data</w:t>
+      </w:r>
+    </w:p>
+    <w:p>
+      <w:pPr>
+        <w:numPr>
+          <w:ilvl w:val="0"/>
+          <w:numId w:val="23"/>
+        </w:numPr>
+        <w:rPr>
+          <w:lang w:val="en-IN"/>
+        </w:rPr>
+      </w:pPr>
+      <w:r>
+        <w:rPr>
+          <w:lang w:val="en-IN"/>
+        </w:rPr>
+        <w:t>Delete user → cache cleared</w:t>
+      </w:r>
+    </w:p>
+    <w:p>
+      <w:pPr>
+        <w:rPr>
+          <w:lang w:val="en-IN"/>
+        </w:rPr>
+      </w:pPr>
+      <w:r>
+        <w:rPr>
+          <w:lang w:val="en-IN"/>
+        </w:rPr>
+        <w:pict w14:anchorId="47910626">
+          <v:rect id="_x0000_i1119" style="width:0;height:1.5pt" o:hralign="center" o:hrstd="t" o:hr="t" fillcolor="#a0a0a0" stroked="f"/>
+        </w:pict>
+      </w:r>
+    </w:p>
+    <w:p>
+      <w:pPr>
+        <w:rPr>
+          <w:b/>
+          <w:bCs/>
+          <w:lang w:val="en-IN"/>
+        </w:rPr>
+      </w:pPr>
+      <w:r>
+        <w:rPr>
+          <w:b/>
+          <w:bCs/>
+          <w:lang w:val="en-IN"/>
+        </w:rPr>
+        <w:t>STEP 10: Verify Using Redis CLI</w:t>
+      </w:r>
+    </w:p>
+    <w:p>
+      <w:pPr>
+        <w:numPr>
+          <w:ilvl w:val="0"/>
+          <w:numId w:val="24"/>
+        </w:numPr>
+        <w:rPr>
+          <w:lang w:val="en-IN"/>
+        </w:rPr>
+      </w:pPr>
+      <w:r>
+        <w:rPr>
+          <w:lang w:val="en-IN"/>
+        </w:rPr>
+        <w:t>Open Redis CLI</w:t>
+      </w:r>
+    </w:p>
+    <w:p>
+      <w:pPr>
+        <w:numPr>
+          <w:ilvl w:val="0"/>
+          <w:numId w:val="24"/>
+        </w:numPr>
+        <w:rPr>
+          <w:lang w:val="en-IN"/>
+        </w:rPr>
+      </w:pPr>
+      <w:r>
+        <w:rPr>
+          <w:lang w:val="en-IN"/>
+        </w:rPr>
+        <w:t>Check keys:</w:t>
+      </w:r>
+    </w:p>
+    <w:p>
+      <w:pPr>
+        <w:numPr>
+          <w:ilvl w:val="1"/>
+          <w:numId w:val="24"/>
+        </w:numPr>
+        <w:rPr>
+          <w:lang w:val="en-IN"/>
+        </w:rPr>
+      </w:pPr>
+      <w:r>
+        <w:rPr>
+          <w:lang w:val="en-IN"/>
+        </w:rPr>
+        <w:t>KEYS *</w:t>
+      </w:r>
+    </w:p>
+    <w:p>
+      <w:pPr>
+        <w:numPr>
+          <w:ilvl w:val="0"/>
+          <w:numId w:val="24"/>
+        </w:numPr>
+        <w:rPr>
+          <w:lang w:val="en-IN"/>
+        </w:rPr>
+      </w:pPr>
+      <w:r>
+        <w:rPr>
+          <w:lang w:val="en-IN"/>
+        </w:rPr>
+        <w:t>Verify data stored as JSON</w:t>
+      </w:r>
+    </w:p>
+    <w:p>
+      <w:pPr>
+        <w:numPr>
+          <w:ilvl w:val="0"/>
+          <w:numId w:val="24"/>
+        </w:numPr>
+        <w:rPr>
+          <w:lang w:val="en-IN"/>
+        </w:rPr>
+      </w:pPr>
+      <w:r>
+        <w:rPr>
+          <w:lang w:val="en-IN"/>
+        </w:rPr>
+        <w:t>Confirm eviction after update/delete</w:t>
+      </w:r>
+    </w:p>
+    <w:p>
+      <w:pPr>
+        <w:rPr>
+          <w:lang w:val="en-IN"/>
+        </w:rPr>
+      </w:pPr>
+      <w:r>
+        <w:rPr>
+          <w:lang w:val="en-IN"/>
+        </w:rPr>
+        <w:pict w14:anchorId="21A5B7D9">
+          <v:rect id="_x0000_i1120" style="width:0;height:1.5pt" o:hralign="center" o:hrstd="t" o:hr="t" fillcolor="#a0a0a0" stroked="f"/>
+        </w:pict>
+      </w:r>
+    </w:p>
+    <w:p>
+      <w:pPr>
+        <w:rPr>
+          <w:b/>
+          <w:bCs/>
+          <w:lang w:val="en-IN"/>
+        </w:rPr>
+      </w:pPr>
+      <w:r>
+        <w:rPr>
+          <w:b/>
+          <w:bCs/>
+          <w:lang w:val="en-IN"/>
+        </w:rPr>
+        <w:t>STEP 11: Handle Redis Failure Gracefully</w:t>
+      </w:r>
+    </w:p>
+    <w:p>
+      <w:pPr>
+        <w:numPr>
+          <w:ilvl w:val="0"/>
+          <w:numId w:val="25"/>
+        </w:numPr>
+        <w:rPr>
+          <w:lang w:val="en-IN"/>
+        </w:rPr>
+      </w:pPr>
+      <w:r>
+        <w:rPr>
+          <w:lang w:val="en-IN"/>
+        </w:rPr>
+        <w:t>App should still run if Redis is down</w:t>
+      </w:r>
+    </w:p>
+    <w:p>
+      <w:pPr>
+        <w:numPr>
+          <w:ilvl w:val="0"/>
+          <w:numId w:val="25"/>
+        </w:numPr>
+        <w:rPr>
+          <w:lang w:val="en-IN"/>
+        </w:rPr>
+      </w:pPr>
+      <w:r>
+        <w:rPr>
+          <w:lang w:val="en-IN"/>
+        </w:rPr>
+        <w:t>DB should act as fallback</w:t>
+      </w:r>
+    </w:p>
+    <w:p>
+      <w:pPr>
+        <w:numPr>
+          <w:ilvl w:val="0"/>
+          <w:numId w:val="25"/>
+        </w:numPr>
+        <w:rPr>
+          <w:lang w:val="en-IN"/>
+        </w:rPr>
+      </w:pPr>
+      <w:r>
+        <w:rPr>
+          <w:lang w:val="en-IN"/>
+        </w:rPr>
+        <w:t>Cache auto-rebuilds when Redis comes back</w:t>
+      </w:r>
+    </w:p>
+    <w:p>
+      <w:pPr>
+        <w:rPr>
+          <w:lang w:val="en-IN"/>
+        </w:rPr>
+      </w:pPr>
+      <w:r>
+        <w:rPr>
+          <w:lang w:val="en-IN"/>
+        </w:rPr>
+        <w:pict w14:anchorId="6D8AC3B7">
+          <v:rect id="_x0000_i1121" style="width:0;height:1.5pt" o:hralign="center" o:hrstd="t" o:hr="t" fillcolor="#a0a0a0" stroked="f"/>
+        </w:pict>
+      </w:r>
+    </w:p>
+    <w:p>
+      <w:pPr>
+        <w:rPr>
+          <w:b/>
+          <w:bCs/>
+          <w:lang w:val="en-IN"/>
+        </w:rPr>
+      </w:pPr>
+      <w:r>
+        <w:rPr>
+          <w:b/>
+          <w:bCs/>
+          <w:lang w:val="en-IN"/>
+        </w:rPr>
+        <w:t>STEP 12: Production Best Practices</w:t>
+      </w:r>
+    </w:p>
+    <w:p>
+      <w:pPr>
+        <w:numPr>
+          <w:ilvl w:val="0"/>
+          <w:numId w:val="26"/>
+        </w:numPr>
+        <w:rPr>
+          <w:lang w:val="en-IN"/>
+        </w:rPr>
+      </w:pPr>
+      <w:r>
+        <w:rPr>
+          <w:lang w:val="en-IN"/>
+        </w:rPr>
+        <w:t>Always set TTL</w:t>
+      </w:r>
+    </w:p>
+    <w:p>
+      <w:pPr>
+        <w:numPr>
+          <w:ilvl w:val="0"/>
+          <w:numId w:val="26"/>
+        </w:numPr>
+        <w:rPr>
+          <w:lang w:val="en-IN"/>
+        </w:rPr>
+      </w:pPr>
+      <w:r>
+        <w:rPr>
+          <w:lang w:val="en-IN"/>
+        </w:rPr>
+        <w:t>Never cache null values</w:t>
+      </w:r>
+    </w:p>
+    <w:p>
+      <w:pPr>
+        <w:numPr>
+          <w:ilvl w:val="0"/>
+          <w:numId w:val="26"/>
+        </w:numPr>
+        <w:rPr>
+          <w:lang w:val="en-IN"/>
+        </w:rPr>
+      </w:pPr>
+      <w:r>
+        <w:rPr>
+          <w:lang w:val="en-IN"/>
+        </w:rPr>
+        <w:t>Evict related caches on writes</w:t>
+      </w:r>
+    </w:p>
+    <w:p>
+      <w:pPr>
+        <w:numPr>
+          <w:ilvl w:val="0"/>
+          <w:numId w:val="26"/>
+        </w:numPr>
+        <w:rPr>
+          <w:lang w:val="en-IN"/>
+        </w:rPr>
+      </w:pPr>
+      <w:r>
+        <w:rPr>
+          <w:lang w:val="en-IN"/>
+        </w:rPr>
+        <w:t>Cache only frequently read data</w:t>
+      </w:r>
+    </w:p>
+    <w:p>
+      <w:pPr>
+        <w:numPr>
+          <w:ilvl w:val="0"/>
+          <w:numId w:val="26"/>
+        </w:numPr>
+        <w:rPr>
+          <w:lang w:val="en-IN"/>
+        </w:rPr>
+      </w:pPr>
+      <w:r>
+        <w:rPr>
+          <w:lang w:val="en-IN"/>
+        </w:rPr>
+        <w:t>Monitor Redis memory usage</w:t>
+      </w:r>
+    </w:p>
+    <w:p>
+      <w:pPr>
+        <w:rPr>
+          <w:lang w:val="en-IN"/>
+        </w:rPr>
+      </w:pPr>
+      <w:r>
+        <w:rPr>
+          <w:lang w:val="en-IN"/>
+        </w:rPr>
+        <w:lastRenderedPageBreak/>
+        <w:pict w14:anchorId="7F83330C">
+          <v:rect id="_x0000_i1139" style="width:0;height:1.5pt" o:hralign="center" o:hrstd="t" o:hr="t" fillcolor="#a0a0a0" stroked="f"/>
+        </w:pict>
+      </w:r>
+    </w:p>
+    <w:p>
+      <w:pPr>
+        <w:rPr>
+          <w:b/>
+          <w:bCs/>
+          <w:lang w:val="en-IN"/>
+        </w:rPr>
+      </w:pPr>
+      <w:r>
+        <w:rPr>
+          <w:b/>
+          <w:bCs/>
+          <w:lang w:val="en-IN"/>
+        </w:rPr>
+        <w:t xml:space="preserve">STEP 13: Final Implementation Flow </w:t>
+      </w:r>
+    </w:p>
+    <w:p>
+      <w:pPr>
+        <w:rPr>
+          <w:lang w:val="en-IN"/>
+        </w:rPr>
+      </w:pPr>
+      <w:r>
+        <w:rPr>
+          <w:lang w:val="en-IN"/>
+        </w:rPr>
+        <w:t>Client → Service → Redis (if hit) → DB (if miss) → Redis → Response</w:t>
+      </w:r>
+    </w:p>
+    <w:p/>
     <w:sectPr>
       <w:pgSz w:w="12240" w:h="15840"/>
       <w:pgMar w:top="1440" w:right="1800" w:bottom="1440" w:left="1800" w:header="720" w:footer="720" w:gutter="0"/>
@@ -777,6 +2561,1107 @@
     </w:lvl>
   </w:abstractNum>
   <w:abstractNum w:abstractNumId="9" w15:restartNumberingAfterBreak="0">
+    <w:nsid w:val="06870E46"/>
+    <w:multiLevelType w:val="multilevel"/>
+    <w:tmpl w:val="A0BCB3D4"/>
+    <w:lvl w:ilvl="0">
+      <w:start w:val="1"/>
+      <w:numFmt w:val="decimal"/>
+      <w:lvlText w:val="%1."/>
+      <w:lvlJc w:val="left"/>
+      <w:pPr>
+        <w:tabs>
+          <w:tab w:val="num" w:pos="720"/>
+        </w:tabs>
+        <w:ind w:left="720" w:hanging="360"/>
+      </w:pPr>
+    </w:lvl>
+    <w:lvl w:ilvl="1" w:tentative="1">
+      <w:start w:val="1"/>
+      <w:numFmt w:val="decimal"/>
+      <w:lvlText w:val="%2."/>
+      <w:lvlJc w:val="left"/>
+      <w:pPr>
+        <w:tabs>
+          <w:tab w:val="num" w:pos="1440"/>
+        </w:tabs>
+        <w:ind w:left="1440" w:hanging="360"/>
+      </w:pPr>
+    </w:lvl>
+    <w:lvl w:ilvl="2" w:tentative="1">
+      <w:start w:val="1"/>
+      <w:numFmt w:val="decimal"/>
+      <w:lvlText w:val="%3."/>
+      <w:lvlJc w:val="left"/>
+      <w:pPr>
+        <w:tabs>
+          <w:tab w:val="num" w:pos="2160"/>
+        </w:tabs>
+        <w:ind w:left="2160" w:hanging="360"/>
+      </w:pPr>
+    </w:lvl>
+    <w:lvl w:ilvl="3" w:tentative="1">
+      <w:start w:val="1"/>
+      <w:numFmt w:val="decimal"/>
+      <w:lvlText w:val="%4."/>
+      <w:lvlJc w:val="left"/>
+      <w:pPr>
+        <w:tabs>
+          <w:tab w:val="num" w:pos="2880"/>
+        </w:tabs>
+        <w:ind w:left="2880" w:hanging="360"/>
+      </w:pPr>
+    </w:lvl>
+    <w:lvl w:ilvl="4" w:tentative="1">
+      <w:start w:val="1"/>
+      <w:numFmt w:val="decimal"/>
+      <w:lvlText w:val="%5."/>
+      <w:lvlJc w:val="left"/>
+      <w:pPr>
+        <w:tabs>
+          <w:tab w:val="num" w:pos="3600"/>
+        </w:tabs>
+        <w:ind w:left="3600" w:hanging="360"/>
+      </w:pPr>
+    </w:lvl>
+    <w:lvl w:ilvl="5" w:tentative="1">
+      <w:start w:val="1"/>
+      <w:numFmt w:val="decimal"/>
+      <w:lvlText w:val="%6."/>
+      <w:lvlJc w:val="left"/>
+      <w:pPr>
+        <w:tabs>
+          <w:tab w:val="num" w:pos="4320"/>
+        </w:tabs>
+        <w:ind w:left="4320" w:hanging="360"/>
+      </w:pPr>
+    </w:lvl>
+    <w:lvl w:ilvl="6" w:tentative="1">
+      <w:start w:val="1"/>
+      <w:numFmt w:val="decimal"/>
+      <w:lvlText w:val="%7."/>
+      <w:lvlJc w:val="left"/>
+      <w:pPr>
+        <w:tabs>
+          <w:tab w:val="num" w:pos="5040"/>
+        </w:tabs>
+        <w:ind w:left="5040" w:hanging="360"/>
+      </w:pPr>
+    </w:lvl>
+    <w:lvl w:ilvl="7" w:tentative="1">
+      <w:start w:val="1"/>
+      <w:numFmt w:val="decimal"/>
+      <w:lvlText w:val="%8."/>
+      <w:lvlJc w:val="left"/>
+      <w:pPr>
+        <w:tabs>
+          <w:tab w:val="num" w:pos="5760"/>
+        </w:tabs>
+        <w:ind w:left="5760" w:hanging="360"/>
+      </w:pPr>
+    </w:lvl>
+    <w:lvl w:ilvl="8" w:tentative="1">
+      <w:start w:val="1"/>
+      <w:numFmt w:val="decimal"/>
+      <w:lvlText w:val="%9."/>
+      <w:lvlJc w:val="left"/>
+      <w:pPr>
+        <w:tabs>
+          <w:tab w:val="num" w:pos="6480"/>
+        </w:tabs>
+        <w:ind w:left="6480" w:hanging="360"/>
+      </w:pPr>
+    </w:lvl>
+  </w:abstractNum>
+  <w:abstractNum w:abstractNumId="10" w15:restartNumberingAfterBreak="0">
+    <w:nsid w:val="15B7362D"/>
+    <w:multiLevelType w:val="multilevel"/>
+    <w:tmpl w:val="45543EA2"/>
+    <w:lvl w:ilvl="0">
+      <w:start w:val="1"/>
+      <w:numFmt w:val="bullet"/>
+      <w:lvlText w:val=""/>
+      <w:lvlJc w:val="left"/>
+      <w:pPr>
+        <w:tabs>
+          <w:tab w:val="num" w:pos="720"/>
+        </w:tabs>
+        <w:ind w:left="720" w:hanging="360"/>
+      </w:pPr>
+      <w:rPr>
+        <w:rFonts w:ascii="Symbol" w:hAnsi="Symbol" w:hint="default"/>
+        <w:sz w:val="20"/>
+      </w:rPr>
+    </w:lvl>
+    <w:lvl w:ilvl="1" w:tentative="1">
+      <w:start w:val="1"/>
+      <w:numFmt w:val="bullet"/>
+      <w:lvlText w:val="o"/>
+      <w:lvlJc w:val="left"/>
+      <w:pPr>
+        <w:tabs>
+          <w:tab w:val="num" w:pos="1440"/>
+        </w:tabs>
+        <w:ind w:left="1440" w:hanging="360"/>
+      </w:pPr>
+      <w:rPr>
+        <w:rFonts w:ascii="Courier New" w:hAnsi="Courier New" w:hint="default"/>
+        <w:sz w:val="20"/>
+      </w:rPr>
+    </w:lvl>
+    <w:lvl w:ilvl="2" w:tentative="1">
+      <w:start w:val="1"/>
+      <w:numFmt w:val="bullet"/>
+      <w:lvlText w:val=""/>
+      <w:lvlJc w:val="left"/>
+      <w:pPr>
+        <w:tabs>
+          <w:tab w:val="num" w:pos="2160"/>
+        </w:tabs>
+        <w:ind w:left="2160" w:hanging="360"/>
+      </w:pPr>
+      <w:rPr>
+        <w:rFonts w:ascii="Wingdings" w:hAnsi="Wingdings" w:hint="default"/>
+        <w:sz w:val="20"/>
+      </w:rPr>
+    </w:lvl>
+    <w:lvl w:ilvl="3" w:tentative="1">
+      <w:start w:val="1"/>
+      <w:numFmt w:val="bullet"/>
+      <w:lvlText w:val=""/>
+      <w:lvlJc w:val="left"/>
+      <w:pPr>
+        <w:tabs>
+          <w:tab w:val="num" w:pos="2880"/>
+        </w:tabs>
+        <w:ind w:left="2880" w:hanging="360"/>
+      </w:pPr>
+      <w:rPr>
+        <w:rFonts w:ascii="Wingdings" w:hAnsi="Wingdings" w:hint="default"/>
+        <w:sz w:val="20"/>
+      </w:rPr>
+    </w:lvl>
+    <w:lvl w:ilvl="4" w:tentative="1">
+      <w:start w:val="1"/>
+      <w:numFmt w:val="bullet"/>
+      <w:lvlText w:val=""/>
+      <w:lvlJc w:val="left"/>
+      <w:pPr>
+        <w:tabs>
+          <w:tab w:val="num" w:pos="3600"/>
+        </w:tabs>
+        <w:ind w:left="3600" w:hanging="360"/>
+      </w:pPr>
+      <w:rPr>
+        <w:rFonts w:ascii="Wingdings" w:hAnsi="Wingdings" w:hint="default"/>
+        <w:sz w:val="20"/>
+      </w:rPr>
+    </w:lvl>
+    <w:lvl w:ilvl="5" w:tentative="1">
+      <w:start w:val="1"/>
+      <w:numFmt w:val="bullet"/>
+      <w:lvlText w:val=""/>
+      <w:lvlJc w:val="left"/>
+      <w:pPr>
+        <w:tabs>
+          <w:tab w:val="num" w:pos="4320"/>
+        </w:tabs>
+        <w:ind w:left="4320" w:hanging="360"/>
+      </w:pPr>
+      <w:rPr>
+        <w:rFonts w:ascii="Wingdings" w:hAnsi="Wingdings" w:hint="default"/>
+        <w:sz w:val="20"/>
+      </w:rPr>
+    </w:lvl>
+    <w:lvl w:ilvl="6" w:tentative="1">
+      <w:start w:val="1"/>
+      <w:numFmt w:val="bullet"/>
+      <w:lvlText w:val=""/>
+      <w:lvlJc w:val="left"/>
+      <w:pPr>
+        <w:tabs>
+          <w:tab w:val="num" w:pos="5040"/>
+        </w:tabs>
+        <w:ind w:left="5040" w:hanging="360"/>
+      </w:pPr>
+      <w:rPr>
+        <w:rFonts w:ascii="Wingdings" w:hAnsi="Wingdings" w:hint="default"/>
+        <w:sz w:val="20"/>
+      </w:rPr>
+    </w:lvl>
+    <w:lvl w:ilvl="7" w:tentative="1">
+      <w:start w:val="1"/>
+      <w:numFmt w:val="bullet"/>
+      <w:lvlText w:val=""/>
+      <w:lvlJc w:val="left"/>
+      <w:pPr>
+        <w:tabs>
+          <w:tab w:val="num" w:pos="5760"/>
+        </w:tabs>
+        <w:ind w:left="5760" w:hanging="360"/>
+      </w:pPr>
+      <w:rPr>
+        <w:rFonts w:ascii="Wingdings" w:hAnsi="Wingdings" w:hint="default"/>
+        <w:sz w:val="20"/>
+      </w:rPr>
+    </w:lvl>
+    <w:lvl w:ilvl="8" w:tentative="1">
+      <w:start w:val="1"/>
+      <w:numFmt w:val="bullet"/>
+      <w:lvlText w:val=""/>
+      <w:lvlJc w:val="left"/>
+      <w:pPr>
+        <w:tabs>
+          <w:tab w:val="num" w:pos="6480"/>
+        </w:tabs>
+        <w:ind w:left="6480" w:hanging="360"/>
+      </w:pPr>
+      <w:rPr>
+        <w:rFonts w:ascii="Wingdings" w:hAnsi="Wingdings" w:hint="default"/>
+        <w:sz w:val="20"/>
+      </w:rPr>
+    </w:lvl>
+  </w:abstractNum>
+  <w:abstractNum w:abstractNumId="11" w15:restartNumberingAfterBreak="0">
+    <w:nsid w:val="1AEE4F00"/>
+    <w:multiLevelType w:val="multilevel"/>
+    <w:tmpl w:val="07B0238E"/>
+    <w:lvl w:ilvl="0">
+      <w:start w:val="1"/>
+      <w:numFmt w:val="decimal"/>
+      <w:lvlText w:val="%1."/>
+      <w:lvlJc w:val="left"/>
+      <w:pPr>
+        <w:tabs>
+          <w:tab w:val="num" w:pos="720"/>
+        </w:tabs>
+        <w:ind w:left="720" w:hanging="360"/>
+      </w:pPr>
+    </w:lvl>
+    <w:lvl w:ilvl="1" w:tentative="1">
+      <w:start w:val="1"/>
+      <w:numFmt w:val="decimal"/>
+      <w:lvlText w:val="%2."/>
+      <w:lvlJc w:val="left"/>
+      <w:pPr>
+        <w:tabs>
+          <w:tab w:val="num" w:pos="1440"/>
+        </w:tabs>
+        <w:ind w:left="1440" w:hanging="360"/>
+      </w:pPr>
+    </w:lvl>
+    <w:lvl w:ilvl="2" w:tentative="1">
+      <w:start w:val="1"/>
+      <w:numFmt w:val="decimal"/>
+      <w:lvlText w:val="%3."/>
+      <w:lvlJc w:val="left"/>
+      <w:pPr>
+        <w:tabs>
+          <w:tab w:val="num" w:pos="2160"/>
+        </w:tabs>
+        <w:ind w:left="2160" w:hanging="360"/>
+      </w:pPr>
+    </w:lvl>
+    <w:lvl w:ilvl="3" w:tentative="1">
+      <w:start w:val="1"/>
+      <w:numFmt w:val="decimal"/>
+      <w:lvlText w:val="%4."/>
+      <w:lvlJc w:val="left"/>
+      <w:pPr>
+        <w:tabs>
+          <w:tab w:val="num" w:pos="2880"/>
+        </w:tabs>
+        <w:ind w:left="2880" w:hanging="360"/>
+      </w:pPr>
+    </w:lvl>
+    <w:lvl w:ilvl="4" w:tentative="1">
+      <w:start w:val="1"/>
+      <w:numFmt w:val="decimal"/>
+      <w:lvlText w:val="%5."/>
+      <w:lvlJc w:val="left"/>
+      <w:pPr>
+        <w:tabs>
+          <w:tab w:val="num" w:pos="3600"/>
+        </w:tabs>
+        <w:ind w:left="3600" w:hanging="360"/>
+      </w:pPr>
+    </w:lvl>
+    <w:lvl w:ilvl="5" w:tentative="1">
+      <w:start w:val="1"/>
+      <w:numFmt w:val="decimal"/>
+      <w:lvlText w:val="%6."/>
+      <w:lvlJc w:val="left"/>
+      <w:pPr>
+        <w:tabs>
+          <w:tab w:val="num" w:pos="4320"/>
+        </w:tabs>
+        <w:ind w:left="4320" w:hanging="360"/>
+      </w:pPr>
+    </w:lvl>
+    <w:lvl w:ilvl="6" w:tentative="1">
+      <w:start w:val="1"/>
+      <w:numFmt w:val="decimal"/>
+      <w:lvlText w:val="%7."/>
+      <w:lvlJc w:val="left"/>
+      <w:pPr>
+        <w:tabs>
+          <w:tab w:val="num" w:pos="5040"/>
+        </w:tabs>
+        <w:ind w:left="5040" w:hanging="360"/>
+      </w:pPr>
+    </w:lvl>
+    <w:lvl w:ilvl="7" w:tentative="1">
+      <w:start w:val="1"/>
+      <w:numFmt w:val="decimal"/>
+      <w:lvlText w:val="%8."/>
+      <w:lvlJc w:val="left"/>
+      <w:pPr>
+        <w:tabs>
+          <w:tab w:val="num" w:pos="5760"/>
+        </w:tabs>
+        <w:ind w:left="5760" w:hanging="360"/>
+      </w:pPr>
+    </w:lvl>
+    <w:lvl w:ilvl="8" w:tentative="1">
+      <w:start w:val="1"/>
+      <w:numFmt w:val="decimal"/>
+      <w:lvlText w:val="%9."/>
+      <w:lvlJc w:val="left"/>
+      <w:pPr>
+        <w:tabs>
+          <w:tab w:val="num" w:pos="6480"/>
+        </w:tabs>
+        <w:ind w:left="6480" w:hanging="360"/>
+      </w:pPr>
+    </w:lvl>
+  </w:abstractNum>
+  <w:abstractNum w:abstractNumId="12" w15:restartNumberingAfterBreak="0">
+    <w:nsid w:val="21D06555"/>
+    <w:multiLevelType w:val="multilevel"/>
+    <w:tmpl w:val="613483E8"/>
+    <w:lvl w:ilvl="0">
+      <w:start w:val="1"/>
+      <w:numFmt w:val="decimal"/>
+      <w:lvlText w:val="%1."/>
+      <w:lvlJc w:val="left"/>
+      <w:pPr>
+        <w:tabs>
+          <w:tab w:val="num" w:pos="720"/>
+        </w:tabs>
+        <w:ind w:left="720" w:hanging="360"/>
+      </w:pPr>
+    </w:lvl>
+    <w:lvl w:ilvl="1">
+      <w:start w:val="1"/>
+      <w:numFmt w:val="bullet"/>
+      <w:lvlText w:val="o"/>
+      <w:lvlJc w:val="left"/>
+      <w:pPr>
+        <w:tabs>
+          <w:tab w:val="num" w:pos="1440"/>
+        </w:tabs>
+        <w:ind w:left="1440" w:hanging="360"/>
+      </w:pPr>
+      <w:rPr>
+        <w:rFonts w:ascii="Courier New" w:hAnsi="Courier New" w:hint="default"/>
+        <w:sz w:val="20"/>
+      </w:rPr>
+    </w:lvl>
+    <w:lvl w:ilvl="2" w:tentative="1">
+      <w:start w:val="1"/>
+      <w:numFmt w:val="decimal"/>
+      <w:lvlText w:val="%3."/>
+      <w:lvlJc w:val="left"/>
+      <w:pPr>
+        <w:tabs>
+          <w:tab w:val="num" w:pos="2160"/>
+        </w:tabs>
+        <w:ind w:left="2160" w:hanging="360"/>
+      </w:pPr>
+    </w:lvl>
+    <w:lvl w:ilvl="3" w:tentative="1">
+      <w:start w:val="1"/>
+      <w:numFmt w:val="decimal"/>
+      <w:lvlText w:val="%4."/>
+      <w:lvlJc w:val="left"/>
+      <w:pPr>
+        <w:tabs>
+          <w:tab w:val="num" w:pos="2880"/>
+        </w:tabs>
+        <w:ind w:left="2880" w:hanging="360"/>
+      </w:pPr>
+    </w:lvl>
+    <w:lvl w:ilvl="4" w:tentative="1">
+      <w:start w:val="1"/>
+      <w:numFmt w:val="decimal"/>
+      <w:lvlText w:val="%5."/>
+      <w:lvlJc w:val="left"/>
+      <w:pPr>
+        <w:tabs>
+          <w:tab w:val="num" w:pos="3600"/>
+        </w:tabs>
+        <w:ind w:left="3600" w:hanging="360"/>
+      </w:pPr>
+    </w:lvl>
+    <w:lvl w:ilvl="5" w:tentative="1">
+      <w:start w:val="1"/>
+      <w:numFmt w:val="decimal"/>
+      <w:lvlText w:val="%6."/>
+      <w:lvlJc w:val="left"/>
+      <w:pPr>
+        <w:tabs>
+          <w:tab w:val="num" w:pos="4320"/>
+        </w:tabs>
+        <w:ind w:left="4320" w:hanging="360"/>
+      </w:pPr>
+    </w:lvl>
+    <w:lvl w:ilvl="6" w:tentative="1">
+      <w:start w:val="1"/>
+      <w:numFmt w:val="decimal"/>
+      <w:lvlText w:val="%7."/>
+      <w:lvlJc w:val="left"/>
+      <w:pPr>
+        <w:tabs>
+          <w:tab w:val="num" w:pos="5040"/>
+        </w:tabs>
+        <w:ind w:left="5040" w:hanging="360"/>
+      </w:pPr>
+    </w:lvl>
+    <w:lvl w:ilvl="7" w:tentative="1">
+      <w:start w:val="1"/>
+      <w:numFmt w:val="decimal"/>
+      <w:lvlText w:val="%8."/>
+      <w:lvlJc w:val="left"/>
+      <w:pPr>
+        <w:tabs>
+          <w:tab w:val="num" w:pos="5760"/>
+        </w:tabs>
+        <w:ind w:left="5760" w:hanging="360"/>
+      </w:pPr>
+    </w:lvl>
+    <w:lvl w:ilvl="8" w:tentative="1">
+      <w:start w:val="1"/>
+      <w:numFmt w:val="decimal"/>
+      <w:lvlText w:val="%9."/>
+      <w:lvlJc w:val="left"/>
+      <w:pPr>
+        <w:tabs>
+          <w:tab w:val="num" w:pos="6480"/>
+        </w:tabs>
+        <w:ind w:left="6480" w:hanging="360"/>
+      </w:pPr>
+    </w:lvl>
+  </w:abstractNum>
+  <w:abstractNum w:abstractNumId="13" w15:restartNumberingAfterBreak="0">
+    <w:nsid w:val="24B32084"/>
+    <w:multiLevelType w:val="multilevel"/>
+    <w:tmpl w:val="6074B19A"/>
+    <w:lvl w:ilvl="0">
+      <w:start w:val="1"/>
+      <w:numFmt w:val="decimal"/>
+      <w:lvlText w:val="%1."/>
+      <w:lvlJc w:val="left"/>
+      <w:pPr>
+        <w:tabs>
+          <w:tab w:val="num" w:pos="720"/>
+        </w:tabs>
+        <w:ind w:left="720" w:hanging="360"/>
+      </w:pPr>
+    </w:lvl>
+    <w:lvl w:ilvl="1" w:tentative="1">
+      <w:start w:val="1"/>
+      <w:numFmt w:val="decimal"/>
+      <w:lvlText w:val="%2."/>
+      <w:lvlJc w:val="left"/>
+      <w:pPr>
+        <w:tabs>
+          <w:tab w:val="num" w:pos="1440"/>
+        </w:tabs>
+        <w:ind w:left="1440" w:hanging="360"/>
+      </w:pPr>
+    </w:lvl>
+    <w:lvl w:ilvl="2" w:tentative="1">
+      <w:start w:val="1"/>
+      <w:numFmt w:val="decimal"/>
+      <w:lvlText w:val="%3."/>
+      <w:lvlJc w:val="left"/>
+      <w:pPr>
+        <w:tabs>
+          <w:tab w:val="num" w:pos="2160"/>
+        </w:tabs>
+        <w:ind w:left="2160" w:hanging="360"/>
+      </w:pPr>
+    </w:lvl>
+    <w:lvl w:ilvl="3" w:tentative="1">
+      <w:start w:val="1"/>
+      <w:numFmt w:val="decimal"/>
+      <w:lvlText w:val="%4."/>
+      <w:lvlJc w:val="left"/>
+      <w:pPr>
+        <w:tabs>
+          <w:tab w:val="num" w:pos="2880"/>
+        </w:tabs>
+        <w:ind w:left="2880" w:hanging="360"/>
+      </w:pPr>
+    </w:lvl>
+    <w:lvl w:ilvl="4" w:tentative="1">
+      <w:start w:val="1"/>
+      <w:numFmt w:val="decimal"/>
+      <w:lvlText w:val="%5."/>
+      <w:lvlJc w:val="left"/>
+      <w:pPr>
+        <w:tabs>
+          <w:tab w:val="num" w:pos="3600"/>
+        </w:tabs>
+        <w:ind w:left="3600" w:hanging="360"/>
+      </w:pPr>
+    </w:lvl>
+    <w:lvl w:ilvl="5" w:tentative="1">
+      <w:start w:val="1"/>
+      <w:numFmt w:val="decimal"/>
+      <w:lvlText w:val="%6."/>
+      <w:lvlJc w:val="left"/>
+      <w:pPr>
+        <w:tabs>
+          <w:tab w:val="num" w:pos="4320"/>
+        </w:tabs>
+        <w:ind w:left="4320" w:hanging="360"/>
+      </w:pPr>
+    </w:lvl>
+    <w:lvl w:ilvl="6" w:tentative="1">
+      <w:start w:val="1"/>
+      <w:numFmt w:val="decimal"/>
+      <w:lvlText w:val="%7."/>
+      <w:lvlJc w:val="left"/>
+      <w:pPr>
+        <w:tabs>
+          <w:tab w:val="num" w:pos="5040"/>
+        </w:tabs>
+        <w:ind w:left="5040" w:hanging="360"/>
+      </w:pPr>
+    </w:lvl>
+    <w:lvl w:ilvl="7" w:tentative="1">
+      <w:start w:val="1"/>
+      <w:numFmt w:val="decimal"/>
+      <w:lvlText w:val="%8."/>
+      <w:lvlJc w:val="left"/>
+      <w:pPr>
+        <w:tabs>
+          <w:tab w:val="num" w:pos="5760"/>
+        </w:tabs>
+        <w:ind w:left="5760" w:hanging="360"/>
+      </w:pPr>
+    </w:lvl>
+    <w:lvl w:ilvl="8" w:tentative="1">
+      <w:start w:val="1"/>
+      <w:numFmt w:val="decimal"/>
+      <w:lvlText w:val="%9."/>
+      <w:lvlJc w:val="left"/>
+      <w:pPr>
+        <w:tabs>
+          <w:tab w:val="num" w:pos="6480"/>
+        </w:tabs>
+        <w:ind w:left="6480" w:hanging="360"/>
+      </w:pPr>
+    </w:lvl>
+  </w:abstractNum>
+  <w:abstractNum w:abstractNumId="14" w15:restartNumberingAfterBreak="0">
+    <w:nsid w:val="26F94934"/>
+    <w:multiLevelType w:val="multilevel"/>
+    <w:tmpl w:val="09EC0094"/>
+    <w:lvl w:ilvl="0">
+      <w:start w:val="1"/>
+      <w:numFmt w:val="decimal"/>
+      <w:lvlText w:val="%1."/>
+      <w:lvlJc w:val="left"/>
+      <w:pPr>
+        <w:tabs>
+          <w:tab w:val="num" w:pos="720"/>
+        </w:tabs>
+        <w:ind w:left="720" w:hanging="360"/>
+      </w:pPr>
+    </w:lvl>
+    <w:lvl w:ilvl="1">
+      <w:start w:val="1"/>
+      <w:numFmt w:val="bullet"/>
+      <w:lvlText w:val="o"/>
+      <w:lvlJc w:val="left"/>
+      <w:pPr>
+        <w:tabs>
+          <w:tab w:val="num" w:pos="1440"/>
+        </w:tabs>
+        <w:ind w:left="1440" w:hanging="360"/>
+      </w:pPr>
+      <w:rPr>
+        <w:rFonts w:ascii="Courier New" w:hAnsi="Courier New" w:hint="default"/>
+        <w:sz w:val="20"/>
+      </w:rPr>
+    </w:lvl>
+    <w:lvl w:ilvl="2" w:tentative="1">
+      <w:start w:val="1"/>
+      <w:numFmt w:val="decimal"/>
+      <w:lvlText w:val="%3."/>
+      <w:lvlJc w:val="left"/>
+      <w:pPr>
+        <w:tabs>
+          <w:tab w:val="num" w:pos="2160"/>
+        </w:tabs>
+        <w:ind w:left="2160" w:hanging="360"/>
+      </w:pPr>
+    </w:lvl>
+    <w:lvl w:ilvl="3" w:tentative="1">
+      <w:start w:val="1"/>
+      <w:numFmt w:val="decimal"/>
+      <w:lvlText w:val="%4."/>
+      <w:lvlJc w:val="left"/>
+      <w:pPr>
+        <w:tabs>
+          <w:tab w:val="num" w:pos="2880"/>
+        </w:tabs>
+        <w:ind w:left="2880" w:hanging="360"/>
+      </w:pPr>
+    </w:lvl>
+    <w:lvl w:ilvl="4" w:tentative="1">
+      <w:start w:val="1"/>
+      <w:numFmt w:val="decimal"/>
+      <w:lvlText w:val="%5."/>
+      <w:lvlJc w:val="left"/>
+      <w:pPr>
+        <w:tabs>
+          <w:tab w:val="num" w:pos="3600"/>
+        </w:tabs>
+        <w:ind w:left="3600" w:hanging="360"/>
+      </w:pPr>
+    </w:lvl>
+    <w:lvl w:ilvl="5" w:tentative="1">
+      <w:start w:val="1"/>
+      <w:numFmt w:val="decimal"/>
+      <w:lvlText w:val="%6."/>
+      <w:lvlJc w:val="left"/>
+      <w:pPr>
+        <w:tabs>
+          <w:tab w:val="num" w:pos="4320"/>
+        </w:tabs>
+        <w:ind w:left="4320" w:hanging="360"/>
+      </w:pPr>
+    </w:lvl>
+    <w:lvl w:ilvl="6" w:tentative="1">
+      <w:start w:val="1"/>
+      <w:numFmt w:val="decimal"/>
+      <w:lvlText w:val="%7."/>
+      <w:lvlJc w:val="left"/>
+      <w:pPr>
+        <w:tabs>
+          <w:tab w:val="num" w:pos="5040"/>
+        </w:tabs>
+        <w:ind w:left="5040" w:hanging="360"/>
+      </w:pPr>
+    </w:lvl>
+    <w:lvl w:ilvl="7" w:tentative="1">
+      <w:start w:val="1"/>
+      <w:numFmt w:val="decimal"/>
+      <w:lvlText w:val="%8."/>
+      <w:lvlJc w:val="left"/>
+      <w:pPr>
+        <w:tabs>
+          <w:tab w:val="num" w:pos="5760"/>
+        </w:tabs>
+        <w:ind w:left="5760" w:hanging="360"/>
+      </w:pPr>
+    </w:lvl>
+    <w:lvl w:ilvl="8" w:tentative="1">
+      <w:start w:val="1"/>
+      <w:numFmt w:val="decimal"/>
+      <w:lvlText w:val="%9."/>
+      <w:lvlJc w:val="left"/>
+      <w:pPr>
+        <w:tabs>
+          <w:tab w:val="num" w:pos="6480"/>
+        </w:tabs>
+        <w:ind w:left="6480" w:hanging="360"/>
+      </w:pPr>
+    </w:lvl>
+  </w:abstractNum>
+  <w:abstractNum w:abstractNumId="15" w15:restartNumberingAfterBreak="0">
+    <w:nsid w:val="27A65632"/>
+    <w:multiLevelType w:val="multilevel"/>
+    <w:tmpl w:val="023E4F08"/>
+    <w:lvl w:ilvl="0">
+      <w:start w:val="1"/>
+      <w:numFmt w:val="bullet"/>
+      <w:lvlText w:val=""/>
+      <w:lvlJc w:val="left"/>
+      <w:pPr>
+        <w:tabs>
+          <w:tab w:val="num" w:pos="720"/>
+        </w:tabs>
+        <w:ind w:left="720" w:hanging="360"/>
+      </w:pPr>
+      <w:rPr>
+        <w:rFonts w:ascii="Symbol" w:hAnsi="Symbol" w:hint="default"/>
+        <w:sz w:val="20"/>
+      </w:rPr>
+    </w:lvl>
+    <w:lvl w:ilvl="1" w:tentative="1">
+      <w:start w:val="1"/>
+      <w:numFmt w:val="bullet"/>
+      <w:lvlText w:val="o"/>
+      <w:lvlJc w:val="left"/>
+      <w:pPr>
+        <w:tabs>
+          <w:tab w:val="num" w:pos="1440"/>
+        </w:tabs>
+        <w:ind w:left="1440" w:hanging="360"/>
+      </w:pPr>
+      <w:rPr>
+        <w:rFonts w:ascii="Courier New" w:hAnsi="Courier New" w:hint="default"/>
+        <w:sz w:val="20"/>
+      </w:rPr>
+    </w:lvl>
+    <w:lvl w:ilvl="2" w:tentative="1">
+      <w:start w:val="1"/>
+      <w:numFmt w:val="bullet"/>
+      <w:lvlText w:val=""/>
+      <w:lvlJc w:val="left"/>
+      <w:pPr>
+        <w:tabs>
+          <w:tab w:val="num" w:pos="2160"/>
+        </w:tabs>
+        <w:ind w:left="2160" w:hanging="360"/>
+      </w:pPr>
+      <w:rPr>
+        <w:rFonts w:ascii="Wingdings" w:hAnsi="Wingdings" w:hint="default"/>
+        <w:sz w:val="20"/>
+      </w:rPr>
+    </w:lvl>
+    <w:lvl w:ilvl="3" w:tentative="1">
+      <w:start w:val="1"/>
+      <w:numFmt w:val="bullet"/>
+      <w:lvlText w:val=""/>
+      <w:lvlJc w:val="left"/>
+      <w:pPr>
+        <w:tabs>
+          <w:tab w:val="num" w:pos="2880"/>
+        </w:tabs>
+        <w:ind w:left="2880" w:hanging="360"/>
+      </w:pPr>
+      <w:rPr>
+        <w:rFonts w:ascii="Wingdings" w:hAnsi="Wingdings" w:hint="default"/>
+        <w:sz w:val="20"/>
+      </w:rPr>
+    </w:lvl>
+    <w:lvl w:ilvl="4" w:tentative="1">
+      <w:start w:val="1"/>
+      <w:numFmt w:val="bullet"/>
+      <w:lvlText w:val=""/>
+      <w:lvlJc w:val="left"/>
+      <w:pPr>
+        <w:tabs>
+          <w:tab w:val="num" w:pos="3600"/>
+        </w:tabs>
+        <w:ind w:left="3600" w:hanging="360"/>
+      </w:pPr>
+      <w:rPr>
+        <w:rFonts w:ascii="Wingdings" w:hAnsi="Wingdings" w:hint="default"/>
+        <w:sz w:val="20"/>
+      </w:rPr>
+    </w:lvl>
+    <w:lvl w:ilvl="5" w:tentative="1">
+      <w:start w:val="1"/>
+      <w:numFmt w:val="bullet"/>
+      <w:lvlText w:val=""/>
+      <w:lvlJc w:val="left"/>
+      <w:pPr>
+        <w:tabs>
+          <w:tab w:val="num" w:pos="4320"/>
+        </w:tabs>
+        <w:ind w:left="4320" w:hanging="360"/>
+      </w:pPr>
+      <w:rPr>
+        <w:rFonts w:ascii="Wingdings" w:hAnsi="Wingdings" w:hint="default"/>
+        <w:sz w:val="20"/>
+      </w:rPr>
+    </w:lvl>
+    <w:lvl w:ilvl="6" w:tentative="1">
+      <w:start w:val="1"/>
+      <w:numFmt w:val="bullet"/>
+      <w:lvlText w:val=""/>
+      <w:lvlJc w:val="left"/>
+      <w:pPr>
+        <w:tabs>
+          <w:tab w:val="num" w:pos="5040"/>
+        </w:tabs>
+        <w:ind w:left="5040" w:hanging="360"/>
+      </w:pPr>
+      <w:rPr>
+        <w:rFonts w:ascii="Wingdings" w:hAnsi="Wingdings" w:hint="default"/>
+        <w:sz w:val="20"/>
+      </w:rPr>
+    </w:lvl>
+    <w:lvl w:ilvl="7" w:tentative="1">
+      <w:start w:val="1"/>
+      <w:numFmt w:val="bullet"/>
+      <w:lvlText w:val=""/>
+      <w:lvlJc w:val="left"/>
+      <w:pPr>
+        <w:tabs>
+          <w:tab w:val="num" w:pos="5760"/>
+        </w:tabs>
+        <w:ind w:left="5760" w:hanging="360"/>
+      </w:pPr>
+      <w:rPr>
+        <w:rFonts w:ascii="Wingdings" w:hAnsi="Wingdings" w:hint="default"/>
+        <w:sz w:val="20"/>
+      </w:rPr>
+    </w:lvl>
+    <w:lvl w:ilvl="8" w:tentative="1">
+      <w:start w:val="1"/>
+      <w:numFmt w:val="bullet"/>
+      <w:lvlText w:val=""/>
+      <w:lvlJc w:val="left"/>
+      <w:pPr>
+        <w:tabs>
+          <w:tab w:val="num" w:pos="6480"/>
+        </w:tabs>
+        <w:ind w:left="6480" w:hanging="360"/>
+      </w:pPr>
+      <w:rPr>
+        <w:rFonts w:ascii="Wingdings" w:hAnsi="Wingdings" w:hint="default"/>
+        <w:sz w:val="20"/>
+      </w:rPr>
+    </w:lvl>
+  </w:abstractNum>
+  <w:abstractNum w:abstractNumId="16" w15:restartNumberingAfterBreak="0">
+    <w:nsid w:val="328F6054"/>
+    <w:multiLevelType w:val="multilevel"/>
+    <w:tmpl w:val="9D0C6EDA"/>
+    <w:lvl w:ilvl="0">
+      <w:start w:val="1"/>
+      <w:numFmt w:val="decimal"/>
+      <w:lvlText w:val="%1."/>
+      <w:lvlJc w:val="left"/>
+      <w:pPr>
+        <w:tabs>
+          <w:tab w:val="num" w:pos="720"/>
+        </w:tabs>
+        <w:ind w:left="720" w:hanging="360"/>
+      </w:pPr>
+    </w:lvl>
+    <w:lvl w:ilvl="1" w:tentative="1">
+      <w:start w:val="1"/>
+      <w:numFmt w:val="decimal"/>
+      <w:lvlText w:val="%2."/>
+      <w:lvlJc w:val="left"/>
+      <w:pPr>
+        <w:tabs>
+          <w:tab w:val="num" w:pos="1440"/>
+        </w:tabs>
+        <w:ind w:left="1440" w:hanging="360"/>
+      </w:pPr>
+    </w:lvl>
+    <w:lvl w:ilvl="2" w:tentative="1">
+      <w:start w:val="1"/>
+      <w:numFmt w:val="decimal"/>
+      <w:lvlText w:val="%3."/>
+      <w:lvlJc w:val="left"/>
+      <w:pPr>
+        <w:tabs>
+          <w:tab w:val="num" w:pos="2160"/>
+        </w:tabs>
+        <w:ind w:left="2160" w:hanging="360"/>
+      </w:pPr>
+    </w:lvl>
+    <w:lvl w:ilvl="3" w:tentative="1">
+      <w:start w:val="1"/>
+      <w:numFmt w:val="decimal"/>
+      <w:lvlText w:val="%4."/>
+      <w:lvlJc w:val="left"/>
+      <w:pPr>
+        <w:tabs>
+          <w:tab w:val="num" w:pos="2880"/>
+        </w:tabs>
+        <w:ind w:left="2880" w:hanging="360"/>
+      </w:pPr>
+    </w:lvl>
+    <w:lvl w:ilvl="4" w:tentative="1">
+      <w:start w:val="1"/>
+      <w:numFmt w:val="decimal"/>
+      <w:lvlText w:val="%5."/>
+      <w:lvlJc w:val="left"/>
+      <w:pPr>
+        <w:tabs>
+          <w:tab w:val="num" w:pos="3600"/>
+        </w:tabs>
+        <w:ind w:left="3600" w:hanging="360"/>
+      </w:pPr>
+    </w:lvl>
+    <w:lvl w:ilvl="5" w:tentative="1">
+      <w:start w:val="1"/>
+      <w:numFmt w:val="decimal"/>
+      <w:lvlText w:val="%6."/>
+      <w:lvlJc w:val="left"/>
+      <w:pPr>
+        <w:tabs>
+          <w:tab w:val="num" w:pos="4320"/>
+        </w:tabs>
+        <w:ind w:left="4320" w:hanging="360"/>
+      </w:pPr>
+    </w:lvl>
+    <w:lvl w:ilvl="6" w:tentative="1">
+      <w:start w:val="1"/>
+      <w:numFmt w:val="decimal"/>
+      <w:lvlText w:val="%7."/>
+      <w:lvlJc w:val="left"/>
+      <w:pPr>
+        <w:tabs>
+          <w:tab w:val="num" w:pos="5040"/>
+        </w:tabs>
+        <w:ind w:left="5040" w:hanging="360"/>
+      </w:pPr>
+    </w:lvl>
+    <w:lvl w:ilvl="7" w:tentative="1">
+      <w:start w:val="1"/>
+      <w:numFmt w:val="decimal"/>
+      <w:lvlText w:val="%8."/>
+      <w:lvlJc w:val="left"/>
+      <w:pPr>
+        <w:tabs>
+          <w:tab w:val="num" w:pos="5760"/>
+        </w:tabs>
+        <w:ind w:left="5760" w:hanging="360"/>
+      </w:pPr>
+    </w:lvl>
+    <w:lvl w:ilvl="8" w:tentative="1">
+      <w:start w:val="1"/>
+      <w:numFmt w:val="decimal"/>
+      <w:lvlText w:val="%9."/>
+      <w:lvlJc w:val="left"/>
+      <w:pPr>
+        <w:tabs>
+          <w:tab w:val="num" w:pos="6480"/>
+        </w:tabs>
+        <w:ind w:left="6480" w:hanging="360"/>
+      </w:pPr>
+    </w:lvl>
+  </w:abstractNum>
+  <w:abstractNum w:abstractNumId="17" w15:restartNumberingAfterBreak="0">
+    <w:nsid w:val="38165F9C"/>
+    <w:multiLevelType w:val="multilevel"/>
+    <w:tmpl w:val="5068287E"/>
+    <w:lvl w:ilvl="0">
+      <w:start w:val="1"/>
+      <w:numFmt w:val="decimal"/>
+      <w:lvlText w:val="%1."/>
+      <w:lvlJc w:val="left"/>
+      <w:pPr>
+        <w:tabs>
+          <w:tab w:val="num" w:pos="720"/>
+        </w:tabs>
+        <w:ind w:left="720" w:hanging="360"/>
+      </w:pPr>
+    </w:lvl>
+    <w:lvl w:ilvl="1">
+      <w:start w:val="1"/>
+      <w:numFmt w:val="bullet"/>
+      <w:lvlText w:val="o"/>
+      <w:lvlJc w:val="left"/>
+      <w:pPr>
+        <w:tabs>
+          <w:tab w:val="num" w:pos="1440"/>
+        </w:tabs>
+        <w:ind w:left="1440" w:hanging="360"/>
+      </w:pPr>
+      <w:rPr>
+        <w:rFonts w:ascii="Courier New" w:hAnsi="Courier New" w:hint="default"/>
+        <w:sz w:val="20"/>
+      </w:rPr>
+    </w:lvl>
+    <w:lvl w:ilvl="2" w:tentative="1">
+      <w:start w:val="1"/>
+      <w:numFmt w:val="decimal"/>
+      <w:lvlText w:val="%3."/>
+      <w:lvlJc w:val="left"/>
+      <w:pPr>
+        <w:tabs>
+          <w:tab w:val="num" w:pos="2160"/>
+        </w:tabs>
+        <w:ind w:left="2160" w:hanging="360"/>
+      </w:pPr>
+    </w:lvl>
+    <w:lvl w:ilvl="3" w:tentative="1">
+      <w:start w:val="1"/>
+      <w:numFmt w:val="decimal"/>
+      <w:lvlText w:val="%4."/>
+      <w:lvlJc w:val="left"/>
+      <w:pPr>
+        <w:tabs>
+          <w:tab w:val="num" w:pos="2880"/>
+        </w:tabs>
+        <w:ind w:left="2880" w:hanging="360"/>
+      </w:pPr>
+    </w:lvl>
+    <w:lvl w:ilvl="4" w:tentative="1">
+      <w:start w:val="1"/>
+      <w:numFmt w:val="decimal"/>
+      <w:lvlText w:val="%5."/>
+      <w:lvlJc w:val="left"/>
+      <w:pPr>
+        <w:tabs>
+          <w:tab w:val="num" w:pos="3600"/>
+        </w:tabs>
+        <w:ind w:left="3600" w:hanging="360"/>
+      </w:pPr>
+    </w:lvl>
+    <w:lvl w:ilvl="5" w:tentative="1">
+      <w:start w:val="1"/>
+      <w:numFmt w:val="decimal"/>
+      <w:lvlText w:val="%6."/>
+      <w:lvlJc w:val="left"/>
+      <w:pPr>
+        <w:tabs>
+          <w:tab w:val="num" w:pos="4320"/>
+        </w:tabs>
+        <w:ind w:left="4320" w:hanging="360"/>
+      </w:pPr>
+    </w:lvl>
+    <w:lvl w:ilvl="6" w:tentative="1">
+      <w:start w:val="1"/>
+      <w:numFmt w:val="decimal"/>
+      <w:lvlText w:val="%7."/>
+      <w:lvlJc w:val="left"/>
+      <w:pPr>
+        <w:tabs>
+          <w:tab w:val="num" w:pos="5040"/>
+        </w:tabs>
+        <w:ind w:left="5040" w:hanging="360"/>
+      </w:pPr>
+    </w:lvl>
+    <w:lvl w:ilvl="7" w:tentative="1">
+      <w:start w:val="1"/>
+      <w:numFmt w:val="decimal"/>
+      <w:lvlText w:val="%8."/>
+      <w:lvlJc w:val="left"/>
+      <w:pPr>
+        <w:tabs>
+          <w:tab w:val="num" w:pos="5760"/>
+        </w:tabs>
+        <w:ind w:left="5760" w:hanging="360"/>
+      </w:pPr>
+    </w:lvl>
+    <w:lvl w:ilvl="8" w:tentative="1">
+      <w:start w:val="1"/>
+      <w:numFmt w:val="decimal"/>
+      <w:lvlText w:val="%9."/>
+      <w:lvlJc w:val="left"/>
+      <w:pPr>
+        <w:tabs>
+          <w:tab w:val="num" w:pos="6480"/>
+        </w:tabs>
+        <w:ind w:left="6480" w:hanging="360"/>
+      </w:pPr>
+    </w:lvl>
+  </w:abstractNum>
+  <w:abstractNum w:abstractNumId="18" w15:restartNumberingAfterBreak="0">
     <w:nsid w:val="41CB4151"/>
     <w:multiLevelType w:val="multilevel"/>
     <w:tmpl w:val="0D34DC96"/>
@@ -923,6 +3808,809 @@
         <w:rFonts w:ascii="Wingdings" w:hAnsi="Wingdings" w:hint="default"/>
         <w:sz w:val="20"/>
       </w:rPr>
+    </w:lvl>
+  </w:abstractNum>
+  <w:abstractNum w:abstractNumId="19" w15:restartNumberingAfterBreak="0">
+    <w:nsid w:val="47C2231F"/>
+    <w:multiLevelType w:val="multilevel"/>
+    <w:tmpl w:val="2C0C5316"/>
+    <w:lvl w:ilvl="0">
+      <w:start w:val="1"/>
+      <w:numFmt w:val="decimal"/>
+      <w:lvlText w:val="%1."/>
+      <w:lvlJc w:val="left"/>
+      <w:pPr>
+        <w:tabs>
+          <w:tab w:val="num" w:pos="720"/>
+        </w:tabs>
+        <w:ind w:left="720" w:hanging="360"/>
+      </w:pPr>
+    </w:lvl>
+    <w:lvl w:ilvl="1" w:tentative="1">
+      <w:start w:val="1"/>
+      <w:numFmt w:val="decimal"/>
+      <w:lvlText w:val="%2."/>
+      <w:lvlJc w:val="left"/>
+      <w:pPr>
+        <w:tabs>
+          <w:tab w:val="num" w:pos="1440"/>
+        </w:tabs>
+        <w:ind w:left="1440" w:hanging="360"/>
+      </w:pPr>
+    </w:lvl>
+    <w:lvl w:ilvl="2" w:tentative="1">
+      <w:start w:val="1"/>
+      <w:numFmt w:val="decimal"/>
+      <w:lvlText w:val="%3."/>
+      <w:lvlJc w:val="left"/>
+      <w:pPr>
+        <w:tabs>
+          <w:tab w:val="num" w:pos="2160"/>
+        </w:tabs>
+        <w:ind w:left="2160" w:hanging="360"/>
+      </w:pPr>
+    </w:lvl>
+    <w:lvl w:ilvl="3" w:tentative="1">
+      <w:start w:val="1"/>
+      <w:numFmt w:val="decimal"/>
+      <w:lvlText w:val="%4."/>
+      <w:lvlJc w:val="left"/>
+      <w:pPr>
+        <w:tabs>
+          <w:tab w:val="num" w:pos="2880"/>
+        </w:tabs>
+        <w:ind w:left="2880" w:hanging="360"/>
+      </w:pPr>
+    </w:lvl>
+    <w:lvl w:ilvl="4" w:tentative="1">
+      <w:start w:val="1"/>
+      <w:numFmt w:val="decimal"/>
+      <w:lvlText w:val="%5."/>
+      <w:lvlJc w:val="left"/>
+      <w:pPr>
+        <w:tabs>
+          <w:tab w:val="num" w:pos="3600"/>
+        </w:tabs>
+        <w:ind w:left="3600" w:hanging="360"/>
+      </w:pPr>
+    </w:lvl>
+    <w:lvl w:ilvl="5" w:tentative="1">
+      <w:start w:val="1"/>
+      <w:numFmt w:val="decimal"/>
+      <w:lvlText w:val="%6."/>
+      <w:lvlJc w:val="left"/>
+      <w:pPr>
+        <w:tabs>
+          <w:tab w:val="num" w:pos="4320"/>
+        </w:tabs>
+        <w:ind w:left="4320" w:hanging="360"/>
+      </w:pPr>
+    </w:lvl>
+    <w:lvl w:ilvl="6" w:tentative="1">
+      <w:start w:val="1"/>
+      <w:numFmt w:val="decimal"/>
+      <w:lvlText w:val="%7."/>
+      <w:lvlJc w:val="left"/>
+      <w:pPr>
+        <w:tabs>
+          <w:tab w:val="num" w:pos="5040"/>
+        </w:tabs>
+        <w:ind w:left="5040" w:hanging="360"/>
+      </w:pPr>
+    </w:lvl>
+    <w:lvl w:ilvl="7" w:tentative="1">
+      <w:start w:val="1"/>
+      <w:numFmt w:val="decimal"/>
+      <w:lvlText w:val="%8."/>
+      <w:lvlJc w:val="left"/>
+      <w:pPr>
+        <w:tabs>
+          <w:tab w:val="num" w:pos="5760"/>
+        </w:tabs>
+        <w:ind w:left="5760" w:hanging="360"/>
+      </w:pPr>
+    </w:lvl>
+    <w:lvl w:ilvl="8" w:tentative="1">
+      <w:start w:val="1"/>
+      <w:numFmt w:val="decimal"/>
+      <w:lvlText w:val="%9."/>
+      <w:lvlJc w:val="left"/>
+      <w:pPr>
+        <w:tabs>
+          <w:tab w:val="num" w:pos="6480"/>
+        </w:tabs>
+        <w:ind w:left="6480" w:hanging="360"/>
+      </w:pPr>
+    </w:lvl>
+  </w:abstractNum>
+  <w:abstractNum w:abstractNumId="20" w15:restartNumberingAfterBreak="0">
+    <w:nsid w:val="4C121680"/>
+    <w:multiLevelType w:val="multilevel"/>
+    <w:tmpl w:val="B986E0D8"/>
+    <w:lvl w:ilvl="0">
+      <w:start w:val="1"/>
+      <w:numFmt w:val="decimal"/>
+      <w:lvlText w:val="%1."/>
+      <w:lvlJc w:val="left"/>
+      <w:pPr>
+        <w:tabs>
+          <w:tab w:val="num" w:pos="720"/>
+        </w:tabs>
+        <w:ind w:left="720" w:hanging="360"/>
+      </w:pPr>
+    </w:lvl>
+    <w:lvl w:ilvl="1" w:tentative="1">
+      <w:start w:val="1"/>
+      <w:numFmt w:val="decimal"/>
+      <w:lvlText w:val="%2."/>
+      <w:lvlJc w:val="left"/>
+      <w:pPr>
+        <w:tabs>
+          <w:tab w:val="num" w:pos="1440"/>
+        </w:tabs>
+        <w:ind w:left="1440" w:hanging="360"/>
+      </w:pPr>
+    </w:lvl>
+    <w:lvl w:ilvl="2" w:tentative="1">
+      <w:start w:val="1"/>
+      <w:numFmt w:val="decimal"/>
+      <w:lvlText w:val="%3."/>
+      <w:lvlJc w:val="left"/>
+      <w:pPr>
+        <w:tabs>
+          <w:tab w:val="num" w:pos="2160"/>
+        </w:tabs>
+        <w:ind w:left="2160" w:hanging="360"/>
+      </w:pPr>
+    </w:lvl>
+    <w:lvl w:ilvl="3" w:tentative="1">
+      <w:start w:val="1"/>
+      <w:numFmt w:val="decimal"/>
+      <w:lvlText w:val="%4."/>
+      <w:lvlJc w:val="left"/>
+      <w:pPr>
+        <w:tabs>
+          <w:tab w:val="num" w:pos="2880"/>
+        </w:tabs>
+        <w:ind w:left="2880" w:hanging="360"/>
+      </w:pPr>
+    </w:lvl>
+    <w:lvl w:ilvl="4" w:tentative="1">
+      <w:start w:val="1"/>
+      <w:numFmt w:val="decimal"/>
+      <w:lvlText w:val="%5."/>
+      <w:lvlJc w:val="left"/>
+      <w:pPr>
+        <w:tabs>
+          <w:tab w:val="num" w:pos="3600"/>
+        </w:tabs>
+        <w:ind w:left="3600" w:hanging="360"/>
+      </w:pPr>
+    </w:lvl>
+    <w:lvl w:ilvl="5" w:tentative="1">
+      <w:start w:val="1"/>
+      <w:numFmt w:val="decimal"/>
+      <w:lvlText w:val="%6."/>
+      <w:lvlJc w:val="left"/>
+      <w:pPr>
+        <w:tabs>
+          <w:tab w:val="num" w:pos="4320"/>
+        </w:tabs>
+        <w:ind w:left="4320" w:hanging="360"/>
+      </w:pPr>
+    </w:lvl>
+    <w:lvl w:ilvl="6" w:tentative="1">
+      <w:start w:val="1"/>
+      <w:numFmt w:val="decimal"/>
+      <w:lvlText w:val="%7."/>
+      <w:lvlJc w:val="left"/>
+      <w:pPr>
+        <w:tabs>
+          <w:tab w:val="num" w:pos="5040"/>
+        </w:tabs>
+        <w:ind w:left="5040" w:hanging="360"/>
+      </w:pPr>
+    </w:lvl>
+    <w:lvl w:ilvl="7" w:tentative="1">
+      <w:start w:val="1"/>
+      <w:numFmt w:val="decimal"/>
+      <w:lvlText w:val="%8."/>
+      <w:lvlJc w:val="left"/>
+      <w:pPr>
+        <w:tabs>
+          <w:tab w:val="num" w:pos="5760"/>
+        </w:tabs>
+        <w:ind w:left="5760" w:hanging="360"/>
+      </w:pPr>
+    </w:lvl>
+    <w:lvl w:ilvl="8" w:tentative="1">
+      <w:start w:val="1"/>
+      <w:numFmt w:val="decimal"/>
+      <w:lvlText w:val="%9."/>
+      <w:lvlJc w:val="left"/>
+      <w:pPr>
+        <w:tabs>
+          <w:tab w:val="num" w:pos="6480"/>
+        </w:tabs>
+        <w:ind w:left="6480" w:hanging="360"/>
+      </w:pPr>
+    </w:lvl>
+  </w:abstractNum>
+  <w:abstractNum w:abstractNumId="21" w15:restartNumberingAfterBreak="0">
+    <w:nsid w:val="5F1202B1"/>
+    <w:multiLevelType w:val="multilevel"/>
+    <w:tmpl w:val="DDBC2796"/>
+    <w:lvl w:ilvl="0">
+      <w:start w:val="1"/>
+      <w:numFmt w:val="decimal"/>
+      <w:lvlText w:val="%1."/>
+      <w:lvlJc w:val="left"/>
+      <w:pPr>
+        <w:tabs>
+          <w:tab w:val="num" w:pos="720"/>
+        </w:tabs>
+        <w:ind w:left="720" w:hanging="360"/>
+      </w:pPr>
+    </w:lvl>
+    <w:lvl w:ilvl="1" w:tentative="1">
+      <w:start w:val="1"/>
+      <w:numFmt w:val="decimal"/>
+      <w:lvlText w:val="%2."/>
+      <w:lvlJc w:val="left"/>
+      <w:pPr>
+        <w:tabs>
+          <w:tab w:val="num" w:pos="1440"/>
+        </w:tabs>
+        <w:ind w:left="1440" w:hanging="360"/>
+      </w:pPr>
+    </w:lvl>
+    <w:lvl w:ilvl="2" w:tentative="1">
+      <w:start w:val="1"/>
+      <w:numFmt w:val="decimal"/>
+      <w:lvlText w:val="%3."/>
+      <w:lvlJc w:val="left"/>
+      <w:pPr>
+        <w:tabs>
+          <w:tab w:val="num" w:pos="2160"/>
+        </w:tabs>
+        <w:ind w:left="2160" w:hanging="360"/>
+      </w:pPr>
+    </w:lvl>
+    <w:lvl w:ilvl="3" w:tentative="1">
+      <w:start w:val="1"/>
+      <w:numFmt w:val="decimal"/>
+      <w:lvlText w:val="%4."/>
+      <w:lvlJc w:val="left"/>
+      <w:pPr>
+        <w:tabs>
+          <w:tab w:val="num" w:pos="2880"/>
+        </w:tabs>
+        <w:ind w:left="2880" w:hanging="360"/>
+      </w:pPr>
+    </w:lvl>
+    <w:lvl w:ilvl="4" w:tentative="1">
+      <w:start w:val="1"/>
+      <w:numFmt w:val="decimal"/>
+      <w:lvlText w:val="%5."/>
+      <w:lvlJc w:val="left"/>
+      <w:pPr>
+        <w:tabs>
+          <w:tab w:val="num" w:pos="3600"/>
+        </w:tabs>
+        <w:ind w:left="3600" w:hanging="360"/>
+      </w:pPr>
+    </w:lvl>
+    <w:lvl w:ilvl="5" w:tentative="1">
+      <w:start w:val="1"/>
+      <w:numFmt w:val="decimal"/>
+      <w:lvlText w:val="%6."/>
+      <w:lvlJc w:val="left"/>
+      <w:pPr>
+        <w:tabs>
+          <w:tab w:val="num" w:pos="4320"/>
+        </w:tabs>
+        <w:ind w:left="4320" w:hanging="360"/>
+      </w:pPr>
+    </w:lvl>
+    <w:lvl w:ilvl="6" w:tentative="1">
+      <w:start w:val="1"/>
+      <w:numFmt w:val="decimal"/>
+      <w:lvlText w:val="%7."/>
+      <w:lvlJc w:val="left"/>
+      <w:pPr>
+        <w:tabs>
+          <w:tab w:val="num" w:pos="5040"/>
+        </w:tabs>
+        <w:ind w:left="5040" w:hanging="360"/>
+      </w:pPr>
+    </w:lvl>
+    <w:lvl w:ilvl="7" w:tentative="1">
+      <w:start w:val="1"/>
+      <w:numFmt w:val="decimal"/>
+      <w:lvlText w:val="%8."/>
+      <w:lvlJc w:val="left"/>
+      <w:pPr>
+        <w:tabs>
+          <w:tab w:val="num" w:pos="5760"/>
+        </w:tabs>
+        <w:ind w:left="5760" w:hanging="360"/>
+      </w:pPr>
+    </w:lvl>
+    <w:lvl w:ilvl="8" w:tentative="1">
+      <w:start w:val="1"/>
+      <w:numFmt w:val="decimal"/>
+      <w:lvlText w:val="%9."/>
+      <w:lvlJc w:val="left"/>
+      <w:pPr>
+        <w:tabs>
+          <w:tab w:val="num" w:pos="6480"/>
+        </w:tabs>
+        <w:ind w:left="6480" w:hanging="360"/>
+      </w:pPr>
+    </w:lvl>
+  </w:abstractNum>
+  <w:abstractNum w:abstractNumId="22" w15:restartNumberingAfterBreak="0">
+    <w:nsid w:val="608D3ADF"/>
+    <w:multiLevelType w:val="multilevel"/>
+    <w:tmpl w:val="79A630D0"/>
+    <w:lvl w:ilvl="0">
+      <w:start w:val="1"/>
+      <w:numFmt w:val="decimal"/>
+      <w:lvlText w:val="%1."/>
+      <w:lvlJc w:val="left"/>
+      <w:pPr>
+        <w:tabs>
+          <w:tab w:val="num" w:pos="720"/>
+        </w:tabs>
+        <w:ind w:left="720" w:hanging="360"/>
+      </w:pPr>
+    </w:lvl>
+    <w:lvl w:ilvl="1">
+      <w:start w:val="1"/>
+      <w:numFmt w:val="bullet"/>
+      <w:lvlText w:val="o"/>
+      <w:lvlJc w:val="left"/>
+      <w:pPr>
+        <w:tabs>
+          <w:tab w:val="num" w:pos="1440"/>
+        </w:tabs>
+        <w:ind w:left="1440" w:hanging="360"/>
+      </w:pPr>
+      <w:rPr>
+        <w:rFonts w:ascii="Courier New" w:hAnsi="Courier New" w:hint="default"/>
+        <w:sz w:val="20"/>
+      </w:rPr>
+    </w:lvl>
+    <w:lvl w:ilvl="2" w:tentative="1">
+      <w:start w:val="1"/>
+      <w:numFmt w:val="decimal"/>
+      <w:lvlText w:val="%3."/>
+      <w:lvlJc w:val="left"/>
+      <w:pPr>
+        <w:tabs>
+          <w:tab w:val="num" w:pos="2160"/>
+        </w:tabs>
+        <w:ind w:left="2160" w:hanging="360"/>
+      </w:pPr>
+    </w:lvl>
+    <w:lvl w:ilvl="3" w:tentative="1">
+      <w:start w:val="1"/>
+      <w:numFmt w:val="decimal"/>
+      <w:lvlText w:val="%4."/>
+      <w:lvlJc w:val="left"/>
+      <w:pPr>
+        <w:tabs>
+          <w:tab w:val="num" w:pos="2880"/>
+        </w:tabs>
+        <w:ind w:left="2880" w:hanging="360"/>
+      </w:pPr>
+    </w:lvl>
+    <w:lvl w:ilvl="4" w:tentative="1">
+      <w:start w:val="1"/>
+      <w:numFmt w:val="decimal"/>
+      <w:lvlText w:val="%5."/>
+      <w:lvlJc w:val="left"/>
+      <w:pPr>
+        <w:tabs>
+          <w:tab w:val="num" w:pos="3600"/>
+        </w:tabs>
+        <w:ind w:left="3600" w:hanging="360"/>
+      </w:pPr>
+    </w:lvl>
+    <w:lvl w:ilvl="5" w:tentative="1">
+      <w:start w:val="1"/>
+      <w:numFmt w:val="decimal"/>
+      <w:lvlText w:val="%6."/>
+      <w:lvlJc w:val="left"/>
+      <w:pPr>
+        <w:tabs>
+          <w:tab w:val="num" w:pos="4320"/>
+        </w:tabs>
+        <w:ind w:left="4320" w:hanging="360"/>
+      </w:pPr>
+    </w:lvl>
+    <w:lvl w:ilvl="6" w:tentative="1">
+      <w:start w:val="1"/>
+      <w:numFmt w:val="decimal"/>
+      <w:lvlText w:val="%7."/>
+      <w:lvlJc w:val="left"/>
+      <w:pPr>
+        <w:tabs>
+          <w:tab w:val="num" w:pos="5040"/>
+        </w:tabs>
+        <w:ind w:left="5040" w:hanging="360"/>
+      </w:pPr>
+    </w:lvl>
+    <w:lvl w:ilvl="7" w:tentative="1">
+      <w:start w:val="1"/>
+      <w:numFmt w:val="decimal"/>
+      <w:lvlText w:val="%8."/>
+      <w:lvlJc w:val="left"/>
+      <w:pPr>
+        <w:tabs>
+          <w:tab w:val="num" w:pos="5760"/>
+        </w:tabs>
+        <w:ind w:left="5760" w:hanging="360"/>
+      </w:pPr>
+    </w:lvl>
+    <w:lvl w:ilvl="8" w:tentative="1">
+      <w:start w:val="1"/>
+      <w:numFmt w:val="decimal"/>
+      <w:lvlText w:val="%9."/>
+      <w:lvlJc w:val="left"/>
+      <w:pPr>
+        <w:tabs>
+          <w:tab w:val="num" w:pos="6480"/>
+        </w:tabs>
+        <w:ind w:left="6480" w:hanging="360"/>
+      </w:pPr>
+    </w:lvl>
+  </w:abstractNum>
+  <w:abstractNum w:abstractNumId="23" w15:restartNumberingAfterBreak="0">
+    <w:nsid w:val="66FE73F5"/>
+    <w:multiLevelType w:val="multilevel"/>
+    <w:tmpl w:val="BFCA507A"/>
+    <w:lvl w:ilvl="0">
+      <w:start w:val="1"/>
+      <w:numFmt w:val="decimal"/>
+      <w:lvlText w:val="%1."/>
+      <w:lvlJc w:val="left"/>
+      <w:pPr>
+        <w:tabs>
+          <w:tab w:val="num" w:pos="720"/>
+        </w:tabs>
+        <w:ind w:left="720" w:hanging="360"/>
+      </w:pPr>
+    </w:lvl>
+    <w:lvl w:ilvl="1">
+      <w:start w:val="1"/>
+      <w:numFmt w:val="bullet"/>
+      <w:lvlText w:val="o"/>
+      <w:lvlJc w:val="left"/>
+      <w:pPr>
+        <w:tabs>
+          <w:tab w:val="num" w:pos="1440"/>
+        </w:tabs>
+        <w:ind w:left="1440" w:hanging="360"/>
+      </w:pPr>
+      <w:rPr>
+        <w:rFonts w:ascii="Courier New" w:hAnsi="Courier New" w:hint="default"/>
+        <w:sz w:val="20"/>
+      </w:rPr>
+    </w:lvl>
+    <w:lvl w:ilvl="2" w:tentative="1">
+      <w:start w:val="1"/>
+      <w:numFmt w:val="decimal"/>
+      <w:lvlText w:val="%3."/>
+      <w:lvlJc w:val="left"/>
+      <w:pPr>
+        <w:tabs>
+          <w:tab w:val="num" w:pos="2160"/>
+        </w:tabs>
+        <w:ind w:left="2160" w:hanging="360"/>
+      </w:pPr>
+    </w:lvl>
+    <w:lvl w:ilvl="3" w:tentative="1">
+      <w:start w:val="1"/>
+      <w:numFmt w:val="decimal"/>
+      <w:lvlText w:val="%4."/>
+      <w:lvlJc w:val="left"/>
+      <w:pPr>
+        <w:tabs>
+          <w:tab w:val="num" w:pos="2880"/>
+        </w:tabs>
+        <w:ind w:left="2880" w:hanging="360"/>
+      </w:pPr>
+    </w:lvl>
+    <w:lvl w:ilvl="4" w:tentative="1">
+      <w:start w:val="1"/>
+      <w:numFmt w:val="decimal"/>
+      <w:lvlText w:val="%5."/>
+      <w:lvlJc w:val="left"/>
+      <w:pPr>
+        <w:tabs>
+          <w:tab w:val="num" w:pos="3600"/>
+        </w:tabs>
+        <w:ind w:left="3600" w:hanging="360"/>
+      </w:pPr>
+    </w:lvl>
+    <w:lvl w:ilvl="5" w:tentative="1">
+      <w:start w:val="1"/>
+      <w:numFmt w:val="decimal"/>
+      <w:lvlText w:val="%6."/>
+      <w:lvlJc w:val="left"/>
+      <w:pPr>
+        <w:tabs>
+          <w:tab w:val="num" w:pos="4320"/>
+        </w:tabs>
+        <w:ind w:left="4320" w:hanging="360"/>
+      </w:pPr>
+    </w:lvl>
+    <w:lvl w:ilvl="6" w:tentative="1">
+      <w:start w:val="1"/>
+      <w:numFmt w:val="decimal"/>
+      <w:lvlText w:val="%7."/>
+      <w:lvlJc w:val="left"/>
+      <w:pPr>
+        <w:tabs>
+          <w:tab w:val="num" w:pos="5040"/>
+        </w:tabs>
+        <w:ind w:left="5040" w:hanging="360"/>
+      </w:pPr>
+    </w:lvl>
+    <w:lvl w:ilvl="7" w:tentative="1">
+      <w:start w:val="1"/>
+      <w:numFmt w:val="decimal"/>
+      <w:lvlText w:val="%8."/>
+      <w:lvlJc w:val="left"/>
+      <w:pPr>
+        <w:tabs>
+          <w:tab w:val="num" w:pos="5760"/>
+        </w:tabs>
+        <w:ind w:left="5760" w:hanging="360"/>
+      </w:pPr>
+    </w:lvl>
+    <w:lvl w:ilvl="8" w:tentative="1">
+      <w:start w:val="1"/>
+      <w:numFmt w:val="decimal"/>
+      <w:lvlText w:val="%9."/>
+      <w:lvlJc w:val="left"/>
+      <w:pPr>
+        <w:tabs>
+          <w:tab w:val="num" w:pos="6480"/>
+        </w:tabs>
+        <w:ind w:left="6480" w:hanging="360"/>
+      </w:pPr>
+    </w:lvl>
+  </w:abstractNum>
+  <w:abstractNum w:abstractNumId="24" w15:restartNumberingAfterBreak="0">
+    <w:nsid w:val="78FE707E"/>
+    <w:multiLevelType w:val="multilevel"/>
+    <w:tmpl w:val="CCF43602"/>
+    <w:lvl w:ilvl="0">
+      <w:start w:val="1"/>
+      <w:numFmt w:val="decimal"/>
+      <w:lvlText w:val="%1."/>
+      <w:lvlJc w:val="left"/>
+      <w:pPr>
+        <w:tabs>
+          <w:tab w:val="num" w:pos="720"/>
+        </w:tabs>
+        <w:ind w:left="720" w:hanging="360"/>
+      </w:pPr>
+    </w:lvl>
+    <w:lvl w:ilvl="1" w:tentative="1">
+      <w:start w:val="1"/>
+      <w:numFmt w:val="decimal"/>
+      <w:lvlText w:val="%2."/>
+      <w:lvlJc w:val="left"/>
+      <w:pPr>
+        <w:tabs>
+          <w:tab w:val="num" w:pos="1440"/>
+        </w:tabs>
+        <w:ind w:left="1440" w:hanging="360"/>
+      </w:pPr>
+    </w:lvl>
+    <w:lvl w:ilvl="2" w:tentative="1">
+      <w:start w:val="1"/>
+      <w:numFmt w:val="decimal"/>
+      <w:lvlText w:val="%3."/>
+      <w:lvlJc w:val="left"/>
+      <w:pPr>
+        <w:tabs>
+          <w:tab w:val="num" w:pos="2160"/>
+        </w:tabs>
+        <w:ind w:left="2160" w:hanging="360"/>
+      </w:pPr>
+    </w:lvl>
+    <w:lvl w:ilvl="3" w:tentative="1">
+      <w:start w:val="1"/>
+      <w:numFmt w:val="decimal"/>
+      <w:lvlText w:val="%4."/>
+      <w:lvlJc w:val="left"/>
+      <w:pPr>
+        <w:tabs>
+          <w:tab w:val="num" w:pos="2880"/>
+        </w:tabs>
+        <w:ind w:left="2880" w:hanging="360"/>
+      </w:pPr>
+    </w:lvl>
+    <w:lvl w:ilvl="4" w:tentative="1">
+      <w:start w:val="1"/>
+      <w:numFmt w:val="decimal"/>
+      <w:lvlText w:val="%5."/>
+      <w:lvlJc w:val="left"/>
+      <w:pPr>
+        <w:tabs>
+          <w:tab w:val="num" w:pos="3600"/>
+        </w:tabs>
+        <w:ind w:left="3600" w:hanging="360"/>
+      </w:pPr>
+    </w:lvl>
+    <w:lvl w:ilvl="5" w:tentative="1">
+      <w:start w:val="1"/>
+      <w:numFmt w:val="decimal"/>
+      <w:lvlText w:val="%6."/>
+      <w:lvlJc w:val="left"/>
+      <w:pPr>
+        <w:tabs>
+          <w:tab w:val="num" w:pos="4320"/>
+        </w:tabs>
+        <w:ind w:left="4320" w:hanging="360"/>
+      </w:pPr>
+    </w:lvl>
+    <w:lvl w:ilvl="6" w:tentative="1">
+      <w:start w:val="1"/>
+      <w:numFmt w:val="decimal"/>
+      <w:lvlText w:val="%7."/>
+      <w:lvlJc w:val="left"/>
+      <w:pPr>
+        <w:tabs>
+          <w:tab w:val="num" w:pos="5040"/>
+        </w:tabs>
+        <w:ind w:left="5040" w:hanging="360"/>
+      </w:pPr>
+    </w:lvl>
+    <w:lvl w:ilvl="7" w:tentative="1">
+      <w:start w:val="1"/>
+      <w:numFmt w:val="decimal"/>
+      <w:lvlText w:val="%8."/>
+      <w:lvlJc w:val="left"/>
+      <w:pPr>
+        <w:tabs>
+          <w:tab w:val="num" w:pos="5760"/>
+        </w:tabs>
+        <w:ind w:left="5760" w:hanging="360"/>
+      </w:pPr>
+    </w:lvl>
+    <w:lvl w:ilvl="8" w:tentative="1">
+      <w:start w:val="1"/>
+      <w:numFmt w:val="decimal"/>
+      <w:lvlText w:val="%9."/>
+      <w:lvlJc w:val="left"/>
+      <w:pPr>
+        <w:tabs>
+          <w:tab w:val="num" w:pos="6480"/>
+        </w:tabs>
+        <w:ind w:left="6480" w:hanging="360"/>
+      </w:pPr>
+    </w:lvl>
+  </w:abstractNum>
+  <w:abstractNum w:abstractNumId="25" w15:restartNumberingAfterBreak="0">
+    <w:nsid w:val="7CE95228"/>
+    <w:multiLevelType w:val="multilevel"/>
+    <w:tmpl w:val="206C20A2"/>
+    <w:lvl w:ilvl="0">
+      <w:start w:val="1"/>
+      <w:numFmt w:val="decimal"/>
+      <w:lvlText w:val="%1."/>
+      <w:lvlJc w:val="left"/>
+      <w:pPr>
+        <w:tabs>
+          <w:tab w:val="num" w:pos="720"/>
+        </w:tabs>
+        <w:ind w:left="720" w:hanging="360"/>
+      </w:pPr>
+    </w:lvl>
+    <w:lvl w:ilvl="1">
+      <w:start w:val="1"/>
+      <w:numFmt w:val="bullet"/>
+      <w:lvlText w:val="o"/>
+      <w:lvlJc w:val="left"/>
+      <w:pPr>
+        <w:tabs>
+          <w:tab w:val="num" w:pos="1440"/>
+        </w:tabs>
+        <w:ind w:left="1440" w:hanging="360"/>
+      </w:pPr>
+      <w:rPr>
+        <w:rFonts w:ascii="Courier New" w:hAnsi="Courier New" w:hint="default"/>
+        <w:sz w:val="20"/>
+      </w:rPr>
+    </w:lvl>
+    <w:lvl w:ilvl="2" w:tentative="1">
+      <w:start w:val="1"/>
+      <w:numFmt w:val="decimal"/>
+      <w:lvlText w:val="%3."/>
+      <w:lvlJc w:val="left"/>
+      <w:pPr>
+        <w:tabs>
+          <w:tab w:val="num" w:pos="2160"/>
+        </w:tabs>
+        <w:ind w:left="2160" w:hanging="360"/>
+      </w:pPr>
+    </w:lvl>
+    <w:lvl w:ilvl="3" w:tentative="1">
+      <w:start w:val="1"/>
+      <w:numFmt w:val="decimal"/>
+      <w:lvlText w:val="%4."/>
+      <w:lvlJc w:val="left"/>
+      <w:pPr>
+        <w:tabs>
+          <w:tab w:val="num" w:pos="2880"/>
+        </w:tabs>
+        <w:ind w:left="2880" w:hanging="360"/>
+      </w:pPr>
+    </w:lvl>
+    <w:lvl w:ilvl="4" w:tentative="1">
+      <w:start w:val="1"/>
+      <w:numFmt w:val="decimal"/>
+      <w:lvlText w:val="%5."/>
+      <w:lvlJc w:val="left"/>
+      <w:pPr>
+        <w:tabs>
+          <w:tab w:val="num" w:pos="3600"/>
+        </w:tabs>
+        <w:ind w:left="3600" w:hanging="360"/>
+      </w:pPr>
+    </w:lvl>
+    <w:lvl w:ilvl="5" w:tentative="1">
+      <w:start w:val="1"/>
+      <w:numFmt w:val="decimal"/>
+      <w:lvlText w:val="%6."/>
+      <w:lvlJc w:val="left"/>
+      <w:pPr>
+        <w:tabs>
+          <w:tab w:val="num" w:pos="4320"/>
+        </w:tabs>
+        <w:ind w:left="4320" w:hanging="360"/>
+      </w:pPr>
+    </w:lvl>
+    <w:lvl w:ilvl="6" w:tentative="1">
+      <w:start w:val="1"/>
+      <w:numFmt w:val="decimal"/>
+      <w:lvlText w:val="%7."/>
+      <w:lvlJc w:val="left"/>
+      <w:pPr>
+        <w:tabs>
+          <w:tab w:val="num" w:pos="5040"/>
+        </w:tabs>
+        <w:ind w:left="5040" w:hanging="360"/>
+      </w:pPr>
+    </w:lvl>
+    <w:lvl w:ilvl="7" w:tentative="1">
+      <w:start w:val="1"/>
+      <w:numFmt w:val="decimal"/>
+      <w:lvlText w:val="%8."/>
+      <w:lvlJc w:val="left"/>
+      <w:pPr>
+        <w:tabs>
+          <w:tab w:val="num" w:pos="5760"/>
+        </w:tabs>
+        <w:ind w:left="5760" w:hanging="360"/>
+      </w:pPr>
+    </w:lvl>
+    <w:lvl w:ilvl="8" w:tentative="1">
+      <w:start w:val="1"/>
+      <w:numFmt w:val="decimal"/>
+      <w:lvlText w:val="%9."/>
+      <w:lvlJc w:val="left"/>
+      <w:pPr>
+        <w:tabs>
+          <w:tab w:val="num" w:pos="6480"/>
+        </w:tabs>
+        <w:ind w:left="6480" w:hanging="360"/>
+      </w:pPr>
     </w:lvl>
   </w:abstractNum>
   <w:num w:numId="1" w16cid:durableId="2137751259">
@@ -953,7 +4641,55 @@
     <w:abstractNumId w:val="0"/>
   </w:num>
   <w:num w:numId="10" w16cid:durableId="2019044216">
+    <w:abstractNumId w:val="18"/>
+  </w:num>
+  <w:num w:numId="11" w16cid:durableId="1837257087">
+    <w:abstractNumId w:val="23"/>
+  </w:num>
+  <w:num w:numId="12" w16cid:durableId="1691951465">
+    <w:abstractNumId w:val="17"/>
+  </w:num>
+  <w:num w:numId="13" w16cid:durableId="566111639">
+    <w:abstractNumId w:val="25"/>
+  </w:num>
+  <w:num w:numId="14" w16cid:durableId="911087005">
+    <w:abstractNumId w:val="14"/>
+  </w:num>
+  <w:num w:numId="15" w16cid:durableId="1046220122">
+    <w:abstractNumId w:val="20"/>
+  </w:num>
+  <w:num w:numId="16" w16cid:durableId="255485572">
+    <w:abstractNumId w:val="21"/>
+  </w:num>
+  <w:num w:numId="17" w16cid:durableId="1754735949">
+    <w:abstractNumId w:val="12"/>
+  </w:num>
+  <w:num w:numId="18" w16cid:durableId="1733457257">
+    <w:abstractNumId w:val="13"/>
+  </w:num>
+  <w:num w:numId="19" w16cid:durableId="924455049">
+    <w:abstractNumId w:val="11"/>
+  </w:num>
+  <w:num w:numId="20" w16cid:durableId="1058045630">
     <w:abstractNumId w:val="9"/>
+  </w:num>
+  <w:num w:numId="21" w16cid:durableId="302317581">
+    <w:abstractNumId w:val="10"/>
+  </w:num>
+  <w:num w:numId="22" w16cid:durableId="1072193972">
+    <w:abstractNumId w:val="15"/>
+  </w:num>
+  <w:num w:numId="23" w16cid:durableId="935093820">
+    <w:abstractNumId w:val="24"/>
+  </w:num>
+  <w:num w:numId="24" w16cid:durableId="1954701689">
+    <w:abstractNumId w:val="22"/>
+  </w:num>
+  <w:num w:numId="25" w16cid:durableId="443697558">
+    <w:abstractNumId w:val="16"/>
+  </w:num>
+  <w:num w:numId="26" w16cid:durableId="32925488">
+    <w:abstractNumId w:val="19"/>
   </w:num>
 </w:numbering>
 </file>

</xml_diff>